<commit_message>
Primary Listing ID and Secondary Listing ID
</commit_message>
<xml_diff>
--- a/Requirements/Airplus design.docx
+++ b/Requirements/Airplus design.docx
@@ -54,13 +54,17 @@
       <w:r>
         <w:t xml:space="preserve"> We get the primary </w:t>
       </w:r>
-      <w:proofErr w:type="gramStart"/>
-      <w:r>
-        <w:t>listing  id</w:t>
-      </w:r>
-      <w:proofErr w:type="gramEnd"/>
-      <w:r>
-        <w:t xml:space="preserve"> and secondary listing id’s from user.</w:t>
+      <w:r>
+        <w:t>listing id</w:t>
+      </w:r>
+      <w:r>
+        <w:t xml:space="preserve"> and secondary listing </w:t>
+      </w:r>
+      <w:r>
+        <w:t>ids</w:t>
+      </w:r>
+      <w:r>
+        <w:t xml:space="preserve"> from user.</w:t>
       </w:r>
     </w:p>
     <w:p/>
@@ -308,6 +312,154 @@
         <w:t>Based on the data stored ,the web layer can query the service layer and produce the required manipulations</w:t>
       </w:r>
     </w:p>
+    <w:p/>
+    <w:p/>
+    <w:p/>
+    <w:p/>
+    <w:p>
+      <w:r>
+        <w:lastRenderedPageBreak/>
+        <w:t>MONGO DB:</w:t>
+      </w:r>
+    </w:p>
+    <w:p>
+      <w:r>
+        <w:t>The following must be saved.</w:t>
+      </w:r>
+    </w:p>
+    <w:p>
+      <w:pPr>
+        <w:pStyle w:val="ListParagraph"/>
+        <w:numPr>
+          <w:ilvl w:val="0"/>
+          <w:numId w:val="2"/>
+        </w:numPr>
+      </w:pPr>
+      <w:r>
+        <w:t>Primary Listing ID.</w:t>
+      </w:r>
+    </w:p>
+    <w:p>
+      <w:pPr>
+        <w:pStyle w:val="ListParagraph"/>
+        <w:numPr>
+          <w:ilvl w:val="0"/>
+          <w:numId w:val="2"/>
+        </w:numPr>
+      </w:pPr>
+      <w:r>
+        <w:t>Secondary Listing ID.</w:t>
+      </w:r>
+    </w:p>
+    <w:p>
+      <w:r>
+        <w:t xml:space="preserve">So a document </w:t>
+      </w:r>
+      <w:r>
+        <w:t>in mongo</w:t>
+      </w:r>
+      <w:r>
+        <w:t xml:space="preserve"> should carry the following:</w:t>
+      </w:r>
+    </w:p>
+    <w:p>
+      <w:pPr>
+        <w:numPr>
+          <w:ilvl w:val="0"/>
+          <w:numId w:val="4"/>
+        </w:numPr>
+        <w:spacing w:before="100" w:beforeAutospacing="1" w:after="100" w:afterAutospacing="1" w:line="240" w:lineRule="auto"/>
+      </w:pPr>
+      <w:r>
+        <w:t>Listing Id</w:t>
+      </w:r>
+    </w:p>
+    <w:p>
+      <w:pPr>
+        <w:numPr>
+          <w:ilvl w:val="0"/>
+          <w:numId w:val="4"/>
+        </w:numPr>
+        <w:spacing w:before="100" w:beforeAutospacing="1" w:after="100" w:afterAutospacing="1" w:line="240" w:lineRule="auto"/>
+      </w:pPr>
+      <w:proofErr w:type="spellStart"/>
+      <w:r>
+        <w:t>IsDownload</w:t>
+      </w:r>
+      <w:proofErr w:type="spellEnd"/>
+    </w:p>
+    <w:p>
+      <w:pPr>
+        <w:numPr>
+          <w:ilvl w:val="0"/>
+          <w:numId w:val="4"/>
+        </w:numPr>
+        <w:spacing w:before="100" w:beforeAutospacing="1" w:after="100" w:afterAutospacing="1" w:line="240" w:lineRule="auto"/>
+      </w:pPr>
+      <w:proofErr w:type="spellStart"/>
+      <w:r>
+        <w:t>IsNotDownloadDate</w:t>
+      </w:r>
+      <w:proofErr w:type="spellEnd"/>
+    </w:p>
+    <w:p>
+      <w:pPr>
+        <w:numPr>
+          <w:ilvl w:val="0"/>
+          <w:numId w:val="4"/>
+        </w:numPr>
+        <w:spacing w:before="100" w:beforeAutospacing="1" w:after="100" w:afterAutospacing="1" w:line="240" w:lineRule="auto"/>
+      </w:pPr>
+      <w:r>
+        <w:t>Comments</w:t>
+      </w:r>
+    </w:p>
+    <w:p>
+      <w:pPr>
+        <w:numPr>
+          <w:ilvl w:val="0"/>
+          <w:numId w:val="4"/>
+        </w:numPr>
+        <w:spacing w:before="100" w:beforeAutospacing="1" w:after="100" w:afterAutospacing="1" w:line="240" w:lineRule="auto"/>
+      </w:pPr>
+      <w:proofErr w:type="spellStart"/>
+      <w:r>
+        <w:t>CreatedDate</w:t>
+      </w:r>
+      <w:proofErr w:type="spellEnd"/>
+    </w:p>
+    <w:p>
+      <w:pPr>
+        <w:numPr>
+          <w:ilvl w:val="0"/>
+          <w:numId w:val="4"/>
+        </w:numPr>
+        <w:spacing w:before="100" w:beforeAutospacing="1" w:after="100" w:afterAutospacing="1" w:line="240" w:lineRule="auto"/>
+      </w:pPr>
+      <w:r>
+        <w:t>Created By</w:t>
+      </w:r>
+    </w:p>
+    <w:p>
+      <w:pPr>
+        <w:numPr>
+          <w:ilvl w:val="0"/>
+          <w:numId w:val="4"/>
+        </w:numPr>
+        <w:spacing w:before="100" w:beforeAutospacing="1" w:after="100" w:afterAutospacing="1" w:line="240" w:lineRule="auto"/>
+      </w:pPr>
+      <w:proofErr w:type="spellStart"/>
+      <w:r>
+        <w:t>IsPrimary</w:t>
+      </w:r>
+      <w:proofErr w:type="spellEnd"/>
+    </w:p>
+    <w:p>
+      <w:pPr>
+        <w:spacing w:before="100" w:beforeAutospacing="1" w:after="100" w:afterAutospacing="1" w:line="240" w:lineRule="auto"/>
+      </w:pPr>
+    </w:p>
+    <w:p/>
     <w:sectPr>
       <w:pgSz w:w="12240" w:h="15840"/>
       <w:pgMar w:top="1440" w:right="1440" w:bottom="1440" w:left="1440" w:header="720" w:footer="720" w:gutter="0"/>
@@ -409,8 +561,308 @@
       </w:pPr>
     </w:lvl>
   </w:abstractNum>
+  <w:abstractNum w:abstractNumId="1">
+    <w:nsid w:val="377C5BB6"/>
+    <w:multiLevelType w:val="hybridMultilevel"/>
+    <w:tmpl w:val="55A878E0"/>
+    <w:lvl w:ilvl="0" w:tplc="0409000F">
+      <w:start w:val="1"/>
+      <w:numFmt w:val="decimal"/>
+      <w:lvlText w:val="%1."/>
+      <w:lvlJc w:val="left"/>
+      <w:pPr>
+        <w:ind w:left="810" w:hanging="360"/>
+      </w:pPr>
+      <w:rPr>
+        <w:rFonts w:hint="default"/>
+      </w:rPr>
+    </w:lvl>
+    <w:lvl w:ilvl="1" w:tplc="04090019" w:tentative="1">
+      <w:start w:val="1"/>
+      <w:numFmt w:val="lowerLetter"/>
+      <w:lvlText w:val="%2."/>
+      <w:lvlJc w:val="left"/>
+      <w:pPr>
+        <w:ind w:left="1530" w:hanging="360"/>
+      </w:pPr>
+    </w:lvl>
+    <w:lvl w:ilvl="2" w:tplc="0409001B" w:tentative="1">
+      <w:start w:val="1"/>
+      <w:numFmt w:val="lowerRoman"/>
+      <w:lvlText w:val="%3."/>
+      <w:lvlJc w:val="right"/>
+      <w:pPr>
+        <w:ind w:left="2250" w:hanging="180"/>
+      </w:pPr>
+    </w:lvl>
+    <w:lvl w:ilvl="3" w:tplc="0409000F" w:tentative="1">
+      <w:start w:val="1"/>
+      <w:numFmt w:val="decimal"/>
+      <w:lvlText w:val="%4."/>
+      <w:lvlJc w:val="left"/>
+      <w:pPr>
+        <w:ind w:left="2970" w:hanging="360"/>
+      </w:pPr>
+    </w:lvl>
+    <w:lvl w:ilvl="4" w:tplc="04090019" w:tentative="1">
+      <w:start w:val="1"/>
+      <w:numFmt w:val="lowerLetter"/>
+      <w:lvlText w:val="%5."/>
+      <w:lvlJc w:val="left"/>
+      <w:pPr>
+        <w:ind w:left="3690" w:hanging="360"/>
+      </w:pPr>
+    </w:lvl>
+    <w:lvl w:ilvl="5" w:tplc="0409001B" w:tentative="1">
+      <w:start w:val="1"/>
+      <w:numFmt w:val="lowerRoman"/>
+      <w:lvlText w:val="%6."/>
+      <w:lvlJc w:val="right"/>
+      <w:pPr>
+        <w:ind w:left="4410" w:hanging="180"/>
+      </w:pPr>
+    </w:lvl>
+    <w:lvl w:ilvl="6" w:tplc="0409000F" w:tentative="1">
+      <w:start w:val="1"/>
+      <w:numFmt w:val="decimal"/>
+      <w:lvlText w:val="%7."/>
+      <w:lvlJc w:val="left"/>
+      <w:pPr>
+        <w:ind w:left="5130" w:hanging="360"/>
+      </w:pPr>
+    </w:lvl>
+    <w:lvl w:ilvl="7" w:tplc="04090019" w:tentative="1">
+      <w:start w:val="1"/>
+      <w:numFmt w:val="lowerLetter"/>
+      <w:lvlText w:val="%8."/>
+      <w:lvlJc w:val="left"/>
+      <w:pPr>
+        <w:ind w:left="5850" w:hanging="360"/>
+      </w:pPr>
+    </w:lvl>
+    <w:lvl w:ilvl="8" w:tplc="0409001B" w:tentative="1">
+      <w:start w:val="1"/>
+      <w:numFmt w:val="lowerRoman"/>
+      <w:lvlText w:val="%9."/>
+      <w:lvlJc w:val="right"/>
+      <w:pPr>
+        <w:ind w:left="6570" w:hanging="180"/>
+      </w:pPr>
+    </w:lvl>
+  </w:abstractNum>
+  <w:abstractNum w:abstractNumId="2">
+    <w:nsid w:val="629E12D4"/>
+    <w:multiLevelType w:val="hybridMultilevel"/>
+    <w:tmpl w:val="55A878E0"/>
+    <w:lvl w:ilvl="0" w:tplc="0409000F">
+      <w:start w:val="1"/>
+      <w:numFmt w:val="decimal"/>
+      <w:lvlText w:val="%1."/>
+      <w:lvlJc w:val="left"/>
+      <w:pPr>
+        <w:ind w:left="720" w:hanging="360"/>
+      </w:pPr>
+      <w:rPr>
+        <w:rFonts w:hint="default"/>
+      </w:rPr>
+    </w:lvl>
+    <w:lvl w:ilvl="1" w:tplc="04090019" w:tentative="1">
+      <w:start w:val="1"/>
+      <w:numFmt w:val="lowerLetter"/>
+      <w:lvlText w:val="%2."/>
+      <w:lvlJc w:val="left"/>
+      <w:pPr>
+        <w:ind w:left="1440" w:hanging="360"/>
+      </w:pPr>
+    </w:lvl>
+    <w:lvl w:ilvl="2" w:tplc="0409001B" w:tentative="1">
+      <w:start w:val="1"/>
+      <w:numFmt w:val="lowerRoman"/>
+      <w:lvlText w:val="%3."/>
+      <w:lvlJc w:val="right"/>
+      <w:pPr>
+        <w:ind w:left="2160" w:hanging="180"/>
+      </w:pPr>
+    </w:lvl>
+    <w:lvl w:ilvl="3" w:tplc="0409000F" w:tentative="1">
+      <w:start w:val="1"/>
+      <w:numFmt w:val="decimal"/>
+      <w:lvlText w:val="%4."/>
+      <w:lvlJc w:val="left"/>
+      <w:pPr>
+        <w:ind w:left="2880" w:hanging="360"/>
+      </w:pPr>
+    </w:lvl>
+    <w:lvl w:ilvl="4" w:tplc="04090019" w:tentative="1">
+      <w:start w:val="1"/>
+      <w:numFmt w:val="lowerLetter"/>
+      <w:lvlText w:val="%5."/>
+      <w:lvlJc w:val="left"/>
+      <w:pPr>
+        <w:ind w:left="3600" w:hanging="360"/>
+      </w:pPr>
+    </w:lvl>
+    <w:lvl w:ilvl="5" w:tplc="0409001B" w:tentative="1">
+      <w:start w:val="1"/>
+      <w:numFmt w:val="lowerRoman"/>
+      <w:lvlText w:val="%6."/>
+      <w:lvlJc w:val="right"/>
+      <w:pPr>
+        <w:ind w:left="4320" w:hanging="180"/>
+      </w:pPr>
+    </w:lvl>
+    <w:lvl w:ilvl="6" w:tplc="0409000F" w:tentative="1">
+      <w:start w:val="1"/>
+      <w:numFmt w:val="decimal"/>
+      <w:lvlText w:val="%7."/>
+      <w:lvlJc w:val="left"/>
+      <w:pPr>
+        <w:ind w:left="5040" w:hanging="360"/>
+      </w:pPr>
+    </w:lvl>
+    <w:lvl w:ilvl="7" w:tplc="04090019" w:tentative="1">
+      <w:start w:val="1"/>
+      <w:numFmt w:val="lowerLetter"/>
+      <w:lvlText w:val="%8."/>
+      <w:lvlJc w:val="left"/>
+      <w:pPr>
+        <w:ind w:left="5760" w:hanging="360"/>
+      </w:pPr>
+    </w:lvl>
+    <w:lvl w:ilvl="8" w:tplc="0409001B" w:tentative="1">
+      <w:start w:val="1"/>
+      <w:numFmt w:val="lowerRoman"/>
+      <w:lvlText w:val="%9."/>
+      <w:lvlJc w:val="right"/>
+      <w:pPr>
+        <w:ind w:left="6480" w:hanging="180"/>
+      </w:pPr>
+    </w:lvl>
+  </w:abstractNum>
+  <w:abstractNum w:abstractNumId="3">
+    <w:nsid w:val="6A2F49F6"/>
+    <w:multiLevelType w:val="multilevel"/>
+    <w:tmpl w:val="5F3E6354"/>
+    <w:lvl w:ilvl="0">
+      <w:start w:val="1"/>
+      <w:numFmt w:val="decimal"/>
+      <w:lvlText w:val="%1."/>
+      <w:lvlJc w:val="left"/>
+      <w:pPr>
+        <w:tabs>
+          <w:tab w:val="num" w:pos="720"/>
+        </w:tabs>
+        <w:ind w:left="720" w:hanging="360"/>
+      </w:pPr>
+    </w:lvl>
+    <w:lvl w:ilvl="1" w:tentative="1">
+      <w:start w:val="1"/>
+      <w:numFmt w:val="decimal"/>
+      <w:lvlText w:val="%2."/>
+      <w:lvlJc w:val="left"/>
+      <w:pPr>
+        <w:tabs>
+          <w:tab w:val="num" w:pos="1440"/>
+        </w:tabs>
+        <w:ind w:left="1440" w:hanging="360"/>
+      </w:pPr>
+    </w:lvl>
+    <w:lvl w:ilvl="2" w:tentative="1">
+      <w:start w:val="1"/>
+      <w:numFmt w:val="decimal"/>
+      <w:lvlText w:val="%3."/>
+      <w:lvlJc w:val="left"/>
+      <w:pPr>
+        <w:tabs>
+          <w:tab w:val="num" w:pos="2160"/>
+        </w:tabs>
+        <w:ind w:left="2160" w:hanging="360"/>
+      </w:pPr>
+    </w:lvl>
+    <w:lvl w:ilvl="3" w:tentative="1">
+      <w:start w:val="1"/>
+      <w:numFmt w:val="decimal"/>
+      <w:lvlText w:val="%4."/>
+      <w:lvlJc w:val="left"/>
+      <w:pPr>
+        <w:tabs>
+          <w:tab w:val="num" w:pos="2880"/>
+        </w:tabs>
+        <w:ind w:left="2880" w:hanging="360"/>
+      </w:pPr>
+    </w:lvl>
+    <w:lvl w:ilvl="4" w:tentative="1">
+      <w:start w:val="1"/>
+      <w:numFmt w:val="decimal"/>
+      <w:lvlText w:val="%5."/>
+      <w:lvlJc w:val="left"/>
+      <w:pPr>
+        <w:tabs>
+          <w:tab w:val="num" w:pos="3600"/>
+        </w:tabs>
+        <w:ind w:left="3600" w:hanging="360"/>
+      </w:pPr>
+    </w:lvl>
+    <w:lvl w:ilvl="5" w:tentative="1">
+      <w:start w:val="1"/>
+      <w:numFmt w:val="decimal"/>
+      <w:lvlText w:val="%6."/>
+      <w:lvlJc w:val="left"/>
+      <w:pPr>
+        <w:tabs>
+          <w:tab w:val="num" w:pos="4320"/>
+        </w:tabs>
+        <w:ind w:left="4320" w:hanging="360"/>
+      </w:pPr>
+    </w:lvl>
+    <w:lvl w:ilvl="6" w:tentative="1">
+      <w:start w:val="1"/>
+      <w:numFmt w:val="decimal"/>
+      <w:lvlText w:val="%7."/>
+      <w:lvlJc w:val="left"/>
+      <w:pPr>
+        <w:tabs>
+          <w:tab w:val="num" w:pos="5040"/>
+        </w:tabs>
+        <w:ind w:left="5040" w:hanging="360"/>
+      </w:pPr>
+    </w:lvl>
+    <w:lvl w:ilvl="7" w:tentative="1">
+      <w:start w:val="1"/>
+      <w:numFmt w:val="decimal"/>
+      <w:lvlText w:val="%8."/>
+      <w:lvlJc w:val="left"/>
+      <w:pPr>
+        <w:tabs>
+          <w:tab w:val="num" w:pos="5760"/>
+        </w:tabs>
+        <w:ind w:left="5760" w:hanging="360"/>
+      </w:pPr>
+    </w:lvl>
+    <w:lvl w:ilvl="8" w:tentative="1">
+      <w:start w:val="1"/>
+      <w:numFmt w:val="decimal"/>
+      <w:lvlText w:val="%9."/>
+      <w:lvlJc w:val="left"/>
+      <w:pPr>
+        <w:tabs>
+          <w:tab w:val="num" w:pos="6480"/>
+        </w:tabs>
+        <w:ind w:left="6480" w:hanging="360"/>
+      </w:pPr>
+    </w:lvl>
+  </w:abstractNum>
   <w:num w:numId="1">
     <w:abstractNumId w:val="0"/>
+  </w:num>
+  <w:num w:numId="2">
+    <w:abstractNumId w:val="2"/>
+  </w:num>
+  <w:num w:numId="3">
+    <w:abstractNumId w:val="3"/>
+  </w:num>
+  <w:num w:numId="4">
+    <w:abstractNumId w:val="1"/>
   </w:num>
 </w:numbering>
 </file>

</xml_diff>

<commit_message>
Pie chart and bar chart
</commit_message>
<xml_diff>
--- a/Requirements/Airplus design.docx
+++ b/Requirements/Airplus design.docx
@@ -459,7 +459,161 @@
         <w:spacing w:before="100" w:beforeAutospacing="1" w:after="100" w:afterAutospacing="1" w:line="240" w:lineRule="auto"/>
       </w:pPr>
     </w:p>
-    <w:p/>
+    <w:p>
+      <w:pPr>
+        <w:spacing w:before="100" w:beforeAutospacing="1" w:after="100" w:afterAutospacing="1" w:line="240" w:lineRule="auto"/>
+        <w:rPr>
+          <w:u w:val="single"/>
+        </w:rPr>
+      </w:pPr>
+      <w:r>
+        <w:rPr>
+          <w:u w:val="single"/>
+        </w:rPr>
+        <w:t>SCENARIO 1:</w:t>
+      </w:r>
+    </w:p>
+    <w:p>
+      <w:pPr>
+        <w:spacing w:before="100" w:beforeAutospacing="1" w:after="100" w:afterAutospacing="1" w:line="240" w:lineRule="auto"/>
+      </w:pPr>
+      <w:r>
+        <w:t>Create/Register USER</w:t>
+      </w:r>
+    </w:p>
+    <w:p>
+      <w:pPr>
+        <w:spacing w:before="100" w:beforeAutospacing="1" w:after="100" w:afterAutospacing="1" w:line="240" w:lineRule="auto"/>
+      </w:pPr>
+      <w:r>
+        <w:t>Start Analysis</w:t>
+      </w:r>
+    </w:p>
+    <w:p>
+      <w:pPr>
+        <w:spacing w:before="100" w:beforeAutospacing="1" w:after="100" w:afterAutospacing="1" w:line="240" w:lineRule="auto"/>
+      </w:pPr>
+      <w:r>
+        <w:t>Fill primary and secondary listing id</w:t>
+      </w:r>
+    </w:p>
+    <w:p>
+      <w:pPr>
+        <w:spacing w:before="100" w:beforeAutospacing="1" w:after="100" w:afterAutospacing="1" w:line="240" w:lineRule="auto"/>
+        <w:rPr>
+          <w:u w:val="single"/>
+        </w:rPr>
+      </w:pPr>
+      <w:r>
+        <w:rPr>
+          <w:u w:val="single"/>
+        </w:rPr>
+        <w:t>SCENARIO 2:</w:t>
+      </w:r>
+    </w:p>
+    <w:p>
+      <w:pPr>
+        <w:spacing w:before="100" w:beforeAutospacing="1" w:after="100" w:afterAutospacing="1" w:line="240" w:lineRule="auto"/>
+      </w:pPr>
+      <w:r>
+        <w:t>Login Page</w:t>
+      </w:r>
+    </w:p>
+    <w:p>
+      <w:pPr>
+        <w:spacing w:before="100" w:beforeAutospacing="1" w:after="100" w:afterAutospacing="1" w:line="240" w:lineRule="auto"/>
+      </w:pPr>
+      <w:r>
+        <w:t xml:space="preserve">Once in 3 days </w:t>
+      </w:r>
+      <w:r>
+        <w:t>analyze</w:t>
+      </w:r>
+      <w:r>
+        <w:t xml:space="preserve"> if a secondary listing id is booked and if booked</w:t>
+      </w:r>
+      <w:r>
+        <w:t xml:space="preserve">. </w:t>
+      </w:r>
+      <w:r>
+        <w:t>F</w:t>
+      </w:r>
+      <w:r>
+        <w:t>or what price it has been booked for. Whether primary listing id has been booked or not</w:t>
+      </w:r>
+    </w:p>
+    <w:p>
+      <w:pPr>
+        <w:spacing w:before="100" w:beforeAutospacing="1" w:after="100" w:afterAutospacing="1" w:line="240" w:lineRule="auto"/>
+      </w:pPr>
+    </w:p>
+    <w:p>
+      <w:pPr>
+        <w:spacing w:before="100" w:beforeAutospacing="1" w:after="100" w:afterAutospacing="1" w:line="240" w:lineRule="auto"/>
+      </w:pPr>
+    </w:p>
+    <w:p>
+      <w:pPr>
+        <w:spacing w:before="100" w:beforeAutospacing="1" w:after="100" w:afterAutospacing="1" w:line="240" w:lineRule="auto"/>
+      </w:pPr>
+    </w:p>
+    <w:p>
+      <w:pPr>
+        <w:spacing w:before="100" w:beforeAutospacing="1" w:after="100" w:afterAutospacing="1" w:line="240" w:lineRule="auto"/>
+      </w:pPr>
+    </w:p>
+    <w:p>
+      <w:pPr>
+        <w:spacing w:before="100" w:beforeAutospacing="1" w:after="100" w:afterAutospacing="1" w:line="240" w:lineRule="auto"/>
+      </w:pPr>
+    </w:p>
+    <w:p>
+      <w:pPr>
+        <w:spacing w:before="100" w:beforeAutospacing="1" w:after="100" w:afterAutospacing="1" w:line="240" w:lineRule="auto"/>
+      </w:pPr>
+    </w:p>
+    <w:p>
+      <w:pPr>
+        <w:spacing w:before="100" w:beforeAutospacing="1" w:after="100" w:afterAutospacing="1" w:line="240" w:lineRule="auto"/>
+      </w:pPr>
+    </w:p>
+    <w:p>
+      <w:pPr>
+        <w:spacing w:before="100" w:beforeAutospacing="1" w:after="100" w:afterAutospacing="1" w:line="240" w:lineRule="auto"/>
+      </w:pPr>
+      <w:r>
+        <w:lastRenderedPageBreak/>
+        <w:t>Dashboard:</w:t>
+      </w:r>
+    </w:p>
+    <w:p>
+      <w:pPr>
+        <w:spacing w:before="100" w:beforeAutospacing="1" w:after="100" w:afterAutospacing="1" w:line="240" w:lineRule="auto"/>
+      </w:pPr>
+      <w:r>
+        <w:t>Show him pie chart and an option to change it to bar.</w:t>
+      </w:r>
+    </w:p>
+    <w:p>
+      <w:r>
+        <w:rPr>
+          <w:noProof/>
+        </w:rPr>
+        <w:drawing>
+          <wp:inline distT="0" distB="0" distL="0" distR="0">
+            <wp:extent cx="5486400" cy="3200400"/>
+            <wp:effectExtent l="19050" t="0" r="19050" b="0"/>
+            <wp:docPr id="2" name="Chart 2"/>
+            <wp:cNvGraphicFramePr/>
+            <a:graphic xmlns:a="http://schemas.openxmlformats.org/drawingml/2006/main">
+              <a:graphicData uri="http://schemas.openxmlformats.org/drawingml/2006/chart">
+                <c:chart xmlns:c="http://schemas.openxmlformats.org/drawingml/2006/chart" xmlns:r="http://schemas.openxmlformats.org/officeDocument/2006/relationships" r:id="rId5"/>
+              </a:graphicData>
+            </a:graphic>
+          </wp:inline>
+        </w:drawing>
+      </w:r>
+    </w:p>
     <w:sectPr>
       <w:pgSz w:w="12240" w:h="15840"/>
       <w:pgMar w:top="1440" w:right="1440" w:bottom="1440" w:left="1440" w:header="720" w:footer="720" w:gutter="0"/>
@@ -1144,7 +1298,136 @@
       <w:contextualSpacing/>
     </w:pPr>
   </w:style>
+  <w:style w:type="paragraph" w:styleId="BalloonText">
+    <w:name w:val="Balloon Text"/>
+    <w:basedOn w:val="Normal"/>
+    <w:link w:val="BalloonTextChar"/>
+    <w:uiPriority w:val="99"/>
+    <w:semiHidden/>
+    <w:unhideWhenUsed/>
+    <w:rsid w:val="006362F1"/>
+    <w:pPr>
+      <w:spacing w:after="0" w:line="240" w:lineRule="auto"/>
+    </w:pPr>
+    <w:rPr>
+      <w:rFonts w:ascii="Tahoma" w:hAnsi="Tahoma" w:cs="Tahoma"/>
+      <w:sz w:val="16"/>
+      <w:szCs w:val="16"/>
+    </w:rPr>
+  </w:style>
+  <w:style w:type="character" w:customStyle="1" w:styleId="BalloonTextChar">
+    <w:name w:val="Balloon Text Char"/>
+    <w:basedOn w:val="DefaultParagraphFont"/>
+    <w:link w:val="BalloonText"/>
+    <w:uiPriority w:val="99"/>
+    <w:semiHidden/>
+    <w:rsid w:val="006362F1"/>
+    <w:rPr>
+      <w:rFonts w:ascii="Tahoma" w:hAnsi="Tahoma" w:cs="Tahoma"/>
+      <w:sz w:val="16"/>
+      <w:szCs w:val="16"/>
+    </w:rPr>
+  </w:style>
 </w:styles>
+</file>
+
+<file path=word/charts/chart1.xml><?xml version="1.0" encoding="utf-8"?>
+<c:chartSpace xmlns:c="http://schemas.openxmlformats.org/drawingml/2006/chart" xmlns:a="http://schemas.openxmlformats.org/drawingml/2006/main" xmlns:r="http://schemas.openxmlformats.org/officeDocument/2006/relationships">
+  <c:date1904 val="1"/>
+  <c:lang val="en-US"/>
+  <c:chart>
+    <c:title>
+      <c:tx>
+        <c:rich>
+          <a:bodyPr/>
+          <a:lstStyle/>
+          <a:p>
+            <a:pPr>
+              <a:defRPr/>
+            </a:pPr>
+            <a:r>
+              <a:rPr lang="en-US"/>
+              <a:t>Analysis</a:t>
+            </a:r>
+            <a:r>
+              <a:rPr lang="en-US" baseline="0"/>
+              <a:t> of Profit</a:t>
+            </a:r>
+            <a:endParaRPr lang="en-US"/>
+          </a:p>
+        </c:rich>
+      </c:tx>
+    </c:title>
+    <c:plotArea>
+      <c:layout/>
+      <c:pieChart>
+        <c:varyColors val="1"/>
+        <c:ser>
+          <c:idx val="0"/>
+          <c:order val="0"/>
+          <c:tx>
+            <c:strRef>
+              <c:f>Sheet1!$B$1</c:f>
+              <c:strCache>
+                <c:ptCount val="1"/>
+                <c:pt idx="0">
+                  <c:v>Sales</c:v>
+                </c:pt>
+              </c:strCache>
+            </c:strRef>
+          </c:tx>
+          <c:cat>
+            <c:strRef>
+              <c:f>Sheet1!$A$2:$A$5</c:f>
+              <c:strCache>
+                <c:ptCount val="4"/>
+                <c:pt idx="0">
+                  <c:v>Primary Listing ID</c:v>
+                </c:pt>
+                <c:pt idx="1">
+                  <c:v>Secondary Listing ID1</c:v>
+                </c:pt>
+                <c:pt idx="2">
+                  <c:v>Secondary Listing ID2</c:v>
+                </c:pt>
+                <c:pt idx="3">
+                  <c:v>Secondary Listing ID3</c:v>
+                </c:pt>
+              </c:strCache>
+            </c:strRef>
+          </c:cat>
+          <c:val>
+            <c:numRef>
+              <c:f>Sheet1!$B$2:$B$5</c:f>
+              <c:numCache>
+                <c:formatCode>General</c:formatCode>
+                <c:ptCount val="4"/>
+                <c:pt idx="0">
+                  <c:v>8.2000000000000011</c:v>
+                </c:pt>
+                <c:pt idx="1">
+                  <c:v>3.2</c:v>
+                </c:pt>
+                <c:pt idx="2">
+                  <c:v>1.4</c:v>
+                </c:pt>
+                <c:pt idx="3">
+                  <c:v>1.2</c:v>
+                </c:pt>
+              </c:numCache>
+            </c:numRef>
+          </c:val>
+        </c:ser>
+        <c:firstSliceAng val="0"/>
+      </c:pieChart>
+    </c:plotArea>
+    <c:legend>
+      <c:legendPos val="r"/>
+    </c:legend>
+    <c:plotVisOnly val="1"/>
+  </c:chart>
+  <c:externalData r:id="rId1"/>
+</c:chartSpace>
 </file>
 
 <file path=word/theme/theme1.xml><?xml version="1.0" encoding="utf-8"?>

</xml_diff>

<commit_message>
Listings added in WCF layer.New class created called Listings in MONGODATALAYER.
</commit_message>
<xml_diff>
--- a/Requirements/Airplus design.docx
+++ b/Requirements/Airplus design.docx
@@ -1,6 +1,6 @@
 
 <file path=word/document.xml><?xml version="1.0" encoding="utf-8"?>
-<w:document xmlns:ve="http://schemas.openxmlformats.org/markup-compatibility/2006" xmlns:o="urn:schemas-microsoft-com:office:office" xmlns:r="http://schemas.openxmlformats.org/officeDocument/2006/relationships" xmlns:m="http://schemas.openxmlformats.org/officeDocument/2006/math" xmlns:v="urn:schemas-microsoft-com:vml" xmlns:wp="http://schemas.openxmlformats.org/drawingml/2006/wordprocessingDrawing" xmlns:w10="urn:schemas-microsoft-com:office:word" xmlns:w="http://schemas.openxmlformats.org/wordprocessingml/2006/main" xmlns:wne="http://schemas.microsoft.com/office/word/2006/wordml">
+<w:document xmlns:wpc="http://schemas.microsoft.com/office/word/2010/wordprocessingCanvas" xmlns:cx="http://schemas.microsoft.com/office/drawing/2014/chartex" xmlns:cx1="http://schemas.microsoft.com/office/drawing/2015/9/8/chartex" xmlns:cx2="http://schemas.microsoft.com/office/drawing/2015/10/21/chartex" xmlns:cx3="http://schemas.microsoft.com/office/drawing/2016/5/9/chartex" xmlns:cx4="http://schemas.microsoft.com/office/drawing/2016/5/10/chartex" xmlns:cx5="http://schemas.microsoft.com/office/drawing/2016/5/11/chartex" xmlns:cx6="http://schemas.microsoft.com/office/drawing/2016/5/12/chartex" xmlns:cx7="http://schemas.microsoft.com/office/drawing/2016/5/13/chartex" xmlns:cx8="http://schemas.microsoft.com/office/drawing/2016/5/14/chartex" xmlns:mc="http://schemas.openxmlformats.org/markup-compatibility/2006" xmlns:aink="http://schemas.microsoft.com/office/drawing/2016/ink" xmlns:am3d="http://schemas.microsoft.com/office/drawing/2017/model3d" xmlns:o="urn:schemas-microsoft-com:office:office" xmlns:r="http://schemas.openxmlformats.org/officeDocument/2006/relationships" xmlns:m="http://schemas.openxmlformats.org/officeDocument/2006/math" xmlns:v="urn:schemas-microsoft-com:vml" xmlns:wp14="http://schemas.microsoft.com/office/word/2010/wordprocessingDrawing" xmlns:wp="http://schemas.openxmlformats.org/drawingml/2006/wordprocessingDrawing" xmlns:w10="urn:schemas-microsoft-com:office:word" xmlns:w="http://schemas.openxmlformats.org/wordprocessingml/2006/main" xmlns:w14="http://schemas.microsoft.com/office/word/2010/wordml" xmlns:w15="http://schemas.microsoft.com/office/word/2012/wordml" xmlns:w16cid="http://schemas.microsoft.com/office/word/2016/wordml/cid" xmlns:w16se="http://schemas.microsoft.com/office/word/2015/wordml/symex" xmlns:wpg="http://schemas.microsoft.com/office/word/2010/wordprocessingGroup" xmlns:wpi="http://schemas.microsoft.com/office/word/2010/wordprocessingInk" xmlns:wne="http://schemas.microsoft.com/office/word/2006/wordml" xmlns:wps="http://schemas.microsoft.com/office/word/2010/wordprocessingShape" mc:Ignorable="w14 w15 w16se w16cid wp14">
   <w:body>
     <w:p>
       <w:pPr>
@@ -88,15 +88,7 @@
               <w:txbxContent>
                 <w:p>
                   <w:r>
-                    <w:t xml:space="preserve">WEB </w:t>
-                  </w:r>
-                  <w:proofErr w:type="gramStart"/>
-                  <w:r>
-                    <w:t>LAYER(</w:t>
-                  </w:r>
-                  <w:proofErr w:type="gramEnd"/>
-                  <w:r>
-                    <w:t>EXT -JS)</w:t>
+                    <w:t>WEB LAYER(EXT -JS)</w:t>
                   </w:r>
                 </w:p>
               </w:txbxContent>
@@ -180,15 +172,7 @@
               <w:txbxContent>
                 <w:p>
                   <w:r>
-                    <w:t xml:space="preserve">SERVICE </w:t>
-                  </w:r>
-                  <w:proofErr w:type="gramStart"/>
-                  <w:r>
-                    <w:t>LAYER(</w:t>
-                  </w:r>
-                  <w:proofErr w:type="gramEnd"/>
-                  <w:r>
-                    <w:t>WCF)</w:t>
+                    <w:t>SERVICE LAYER(WCF)</w:t>
                   </w:r>
                 </w:p>
               </w:txbxContent>
@@ -223,15 +207,7 @@
               <w:txbxContent>
                 <w:p>
                   <w:r>
-                    <w:t xml:space="preserve">Job runs </w:t>
-                  </w:r>
-                  <w:proofErr w:type="spellStart"/>
-                  <w:r>
-                    <w:t>everyday</w:t>
-                  </w:r>
-                  <w:proofErr w:type="spellEnd"/>
-                  <w:r>
-                    <w:t xml:space="preserve"> and pushes data into MONGO</w:t>
+                    <w:t>Job runs everyday and pushes data into MONGO</w:t>
                   </w:r>
                   <w:r>
                     <w:t>s</w:t>
@@ -289,15 +265,7 @@
         <w:t>n</w:t>
       </w:r>
       <w:r>
-        <w:t xml:space="preserve"> which takes the listings from DB and runs it against </w:t>
-      </w:r>
-      <w:proofErr w:type="spellStart"/>
-      <w:r>
-        <w:t>airbnb</w:t>
-      </w:r>
-      <w:proofErr w:type="spellEnd"/>
-      <w:r>
-        <w:t xml:space="preserve"> and stores the output in mongo</w:t>
+        <w:t xml:space="preserve"> which takes the listings from DB and runs it against airbnb and stores the output in mongo</w:t>
       </w:r>
     </w:p>
     <w:p>
@@ -382,11 +350,9 @@
         </w:numPr>
         <w:spacing w:before="100" w:beforeAutospacing="1" w:after="100" w:afterAutospacing="1" w:line="240" w:lineRule="auto"/>
       </w:pPr>
-      <w:proofErr w:type="spellStart"/>
       <w:r>
         <w:t>IsDownload</w:t>
       </w:r>
-      <w:proofErr w:type="spellEnd"/>
     </w:p>
     <w:p>
       <w:pPr>
@@ -396,11 +362,9 @@
         </w:numPr>
         <w:spacing w:before="100" w:beforeAutospacing="1" w:after="100" w:afterAutospacing="1" w:line="240" w:lineRule="auto"/>
       </w:pPr>
-      <w:proofErr w:type="spellStart"/>
       <w:r>
         <w:t>IsNotDownloadDate</w:t>
       </w:r>
-      <w:proofErr w:type="spellEnd"/>
     </w:p>
     <w:p>
       <w:pPr>
@@ -422,11 +386,9 @@
         </w:numPr>
         <w:spacing w:before="100" w:beforeAutospacing="1" w:after="100" w:afterAutospacing="1" w:line="240" w:lineRule="auto"/>
       </w:pPr>
-      <w:proofErr w:type="spellStart"/>
       <w:r>
         <w:t>CreatedDate</w:t>
       </w:r>
-      <w:proofErr w:type="spellEnd"/>
     </w:p>
     <w:p>
       <w:pPr>
@@ -448,11 +410,23 @@
         </w:numPr>
         <w:spacing w:before="100" w:beforeAutospacing="1" w:after="100" w:afterAutospacing="1" w:line="240" w:lineRule="auto"/>
       </w:pPr>
-      <w:proofErr w:type="spellStart"/>
+      <w:r>
+        <w:t>Primary Listing ID</w:t>
+      </w:r>
+      <w:bookmarkStart w:id="0" w:name="_GoBack"/>
+      <w:bookmarkEnd w:id="0"/>
+    </w:p>
+    <w:p>
+      <w:pPr>
+        <w:numPr>
+          <w:ilvl w:val="0"/>
+          <w:numId w:val="4"/>
+        </w:numPr>
+        <w:spacing w:before="100" w:beforeAutospacing="1" w:after="100" w:afterAutospacing="1" w:line="240" w:lineRule="auto"/>
+      </w:pPr>
       <w:r>
         <w:t>IsPrimary</w:t>
       </w:r>
-      <w:proofErr w:type="spellEnd"/>
     </w:p>
     <w:p>
       <w:pPr>
@@ -582,7 +556,6 @@
         <w:spacing w:before="100" w:beforeAutospacing="1" w:after="100" w:afterAutospacing="1" w:line="240" w:lineRule="auto"/>
       </w:pPr>
       <w:r>
-        <w:lastRenderedPageBreak/>
         <w:t>Dashboard:</w:t>
       </w:r>
     </w:p>
@@ -625,8 +598,8 @@
 </file>
 
 <file path=word/numbering.xml><?xml version="1.0" encoding="utf-8"?>
-<w:numbering xmlns:ve="http://schemas.openxmlformats.org/markup-compatibility/2006" xmlns:o="urn:schemas-microsoft-com:office:office" xmlns:r="http://schemas.openxmlformats.org/officeDocument/2006/relationships" xmlns:m="http://schemas.openxmlformats.org/officeDocument/2006/math" xmlns:v="urn:schemas-microsoft-com:vml" xmlns:wp="http://schemas.openxmlformats.org/drawingml/2006/wordprocessingDrawing" xmlns:w10="urn:schemas-microsoft-com:office:word" xmlns:w="http://schemas.openxmlformats.org/wordprocessingml/2006/main" xmlns:wne="http://schemas.microsoft.com/office/word/2006/wordml">
-  <w:abstractNum w:abstractNumId="0">
+<w:numbering xmlns:wpc="http://schemas.microsoft.com/office/word/2010/wordprocessingCanvas" xmlns:cx="http://schemas.microsoft.com/office/drawing/2014/chartex" xmlns:cx1="http://schemas.microsoft.com/office/drawing/2015/9/8/chartex" xmlns:cx2="http://schemas.microsoft.com/office/drawing/2015/10/21/chartex" xmlns:cx3="http://schemas.microsoft.com/office/drawing/2016/5/9/chartex" xmlns:cx4="http://schemas.microsoft.com/office/drawing/2016/5/10/chartex" xmlns:cx5="http://schemas.microsoft.com/office/drawing/2016/5/11/chartex" xmlns:cx6="http://schemas.microsoft.com/office/drawing/2016/5/12/chartex" xmlns:cx7="http://schemas.microsoft.com/office/drawing/2016/5/13/chartex" xmlns:cx8="http://schemas.microsoft.com/office/drawing/2016/5/14/chartex" xmlns:mc="http://schemas.openxmlformats.org/markup-compatibility/2006" xmlns:aink="http://schemas.microsoft.com/office/drawing/2016/ink" xmlns:am3d="http://schemas.microsoft.com/office/drawing/2017/model3d" xmlns:o="urn:schemas-microsoft-com:office:office" xmlns:r="http://schemas.openxmlformats.org/officeDocument/2006/relationships" xmlns:m="http://schemas.openxmlformats.org/officeDocument/2006/math" xmlns:v="urn:schemas-microsoft-com:vml" xmlns:wp14="http://schemas.microsoft.com/office/word/2010/wordprocessingDrawing" xmlns:wp="http://schemas.openxmlformats.org/drawingml/2006/wordprocessingDrawing" xmlns:w10="urn:schemas-microsoft-com:office:word" xmlns:w="http://schemas.openxmlformats.org/wordprocessingml/2006/main" xmlns:w14="http://schemas.microsoft.com/office/word/2010/wordml" xmlns:w15="http://schemas.microsoft.com/office/word/2012/wordml" xmlns:w16cid="http://schemas.microsoft.com/office/word/2016/wordml/cid" xmlns:w16se="http://schemas.microsoft.com/office/word/2015/wordml/symex" xmlns:wpg="http://schemas.microsoft.com/office/word/2010/wordprocessingGroup" xmlns:wpi="http://schemas.microsoft.com/office/word/2010/wordprocessingInk" xmlns:wne="http://schemas.microsoft.com/office/word/2006/wordml" xmlns:wps="http://schemas.microsoft.com/office/word/2010/wordprocessingShape" mc:Ignorable="w14 w15 w16se w16cid wp14">
+  <w:abstractNum w:abstractNumId="0" w15:restartNumberingAfterBreak="0">
     <w:nsid w:val="14F9448A"/>
     <w:multiLevelType w:val="hybridMultilevel"/>
     <w:tmpl w:val="6C14C0C0"/>
@@ -715,7 +688,7 @@
       </w:pPr>
     </w:lvl>
   </w:abstractNum>
-  <w:abstractNum w:abstractNumId="1">
+  <w:abstractNum w:abstractNumId="1" w15:restartNumberingAfterBreak="0">
     <w:nsid w:val="377C5BB6"/>
     <w:multiLevelType w:val="hybridMultilevel"/>
     <w:tmpl w:val="55A878E0"/>
@@ -804,7 +777,7 @@
       </w:pPr>
     </w:lvl>
   </w:abstractNum>
-  <w:abstractNum w:abstractNumId="2">
+  <w:abstractNum w:abstractNumId="2" w15:restartNumberingAfterBreak="0">
     <w:nsid w:val="629E12D4"/>
     <w:multiLevelType w:val="hybridMultilevel"/>
     <w:tmpl w:val="55A878E0"/>
@@ -893,7 +866,7 @@
       </w:pPr>
     </w:lvl>
   </w:abstractNum>
-  <w:abstractNum w:abstractNumId="3">
+  <w:abstractNum w:abstractNumId="3" w15:restartNumberingAfterBreak="0">
     <w:nsid w:val="6A2F49F6"/>
     <w:multiLevelType w:val="multilevel"/>
     <w:tmpl w:val="5F3E6354"/>
@@ -1022,7 +995,7 @@
 </file>
 
 <file path=word/styles.xml><?xml version="1.0" encoding="utf-8"?>
-<w:styles xmlns:r="http://schemas.openxmlformats.org/officeDocument/2006/relationships" xmlns:w="http://schemas.openxmlformats.org/wordprocessingml/2006/main">
+<w:styles xmlns:mc="http://schemas.openxmlformats.org/markup-compatibility/2006" xmlns:r="http://schemas.openxmlformats.org/officeDocument/2006/relationships" xmlns:w="http://schemas.openxmlformats.org/wordprocessingml/2006/main" xmlns:w14="http://schemas.microsoft.com/office/word/2010/wordml" xmlns:w15="http://schemas.microsoft.com/office/word/2012/wordml" xmlns:w16cid="http://schemas.microsoft.com/office/word/2016/wordml/cid" xmlns:w16se="http://schemas.microsoft.com/office/word/2015/wordml/symex" mc:Ignorable="w14 w15 w16se w16cid">
   <w:docDefaults>
     <w:rPrDefault>
       <w:rPr>
@@ -1038,144 +1011,382 @@
       </w:pPr>
     </w:pPrDefault>
   </w:docDefaults>
-  <w:latentStyles w:defLockedState="0" w:defUIPriority="99" w:defSemiHidden="1" w:defUnhideWhenUsed="1" w:defQFormat="0" w:count="267">
-    <w:lsdException w:name="Normal" w:semiHidden="0" w:uiPriority="0" w:unhideWhenUsed="0" w:qFormat="1"/>
-    <w:lsdException w:name="heading 1" w:semiHidden="0" w:uiPriority="9" w:unhideWhenUsed="0" w:qFormat="1"/>
-    <w:lsdException w:name="heading 2" w:uiPriority="9" w:qFormat="1"/>
-    <w:lsdException w:name="heading 3" w:uiPriority="9" w:qFormat="1"/>
-    <w:lsdException w:name="heading 4" w:uiPriority="9" w:qFormat="1"/>
-    <w:lsdException w:name="heading 5" w:uiPriority="9" w:qFormat="1"/>
-    <w:lsdException w:name="heading 6" w:uiPriority="9" w:qFormat="1"/>
-    <w:lsdException w:name="heading 7" w:uiPriority="9" w:qFormat="1"/>
-    <w:lsdException w:name="heading 8" w:uiPriority="9" w:qFormat="1"/>
-    <w:lsdException w:name="heading 9" w:uiPriority="9" w:qFormat="1"/>
-    <w:lsdException w:name="toc 1" w:uiPriority="39"/>
-    <w:lsdException w:name="toc 2" w:uiPriority="39"/>
-    <w:lsdException w:name="toc 3" w:uiPriority="39"/>
-    <w:lsdException w:name="toc 4" w:uiPriority="39"/>
-    <w:lsdException w:name="toc 5" w:uiPriority="39"/>
-    <w:lsdException w:name="toc 6" w:uiPriority="39"/>
-    <w:lsdException w:name="toc 7" w:uiPriority="39"/>
-    <w:lsdException w:name="toc 8" w:uiPriority="39"/>
-    <w:lsdException w:name="toc 9" w:uiPriority="39"/>
-    <w:lsdException w:name="caption" w:uiPriority="35" w:qFormat="1"/>
-    <w:lsdException w:name="Title" w:semiHidden="0" w:uiPriority="10" w:unhideWhenUsed="0" w:qFormat="1"/>
-    <w:lsdException w:name="Default Paragraph Font" w:uiPriority="1"/>
-    <w:lsdException w:name="Subtitle" w:semiHidden="0" w:uiPriority="11" w:unhideWhenUsed="0" w:qFormat="1"/>
-    <w:lsdException w:name="Strong" w:semiHidden="0" w:uiPriority="22" w:unhideWhenUsed="0" w:qFormat="1"/>
-    <w:lsdException w:name="Emphasis" w:semiHidden="0" w:uiPriority="20" w:unhideWhenUsed="0" w:qFormat="1"/>
-    <w:lsdException w:name="Table Grid" w:semiHidden="0" w:uiPriority="59" w:unhideWhenUsed="0"/>
-    <w:lsdException w:name="Placeholder Text" w:unhideWhenUsed="0"/>
-    <w:lsdException w:name="No Spacing" w:semiHidden="0" w:uiPriority="1" w:unhideWhenUsed="0" w:qFormat="1"/>
-    <w:lsdException w:name="Light Shading" w:semiHidden="0" w:uiPriority="60" w:unhideWhenUsed="0"/>
-    <w:lsdException w:name="Light List" w:semiHidden="0" w:uiPriority="61" w:unhideWhenUsed="0"/>
-    <w:lsdException w:name="Light Grid" w:semiHidden="0" w:uiPriority="62" w:unhideWhenUsed="0"/>
-    <w:lsdException w:name="Medium Shading 1" w:semiHidden="0" w:uiPriority="63" w:unhideWhenUsed="0"/>
-    <w:lsdException w:name="Medium Shading 2" w:semiHidden="0" w:uiPriority="64" w:unhideWhenUsed="0"/>
-    <w:lsdException w:name="Medium List 1" w:semiHidden="0" w:uiPriority="65" w:unhideWhenUsed="0"/>
-    <w:lsdException w:name="Medium List 2" w:semiHidden="0" w:uiPriority="66" w:unhideWhenUsed="0"/>
-    <w:lsdException w:name="Medium Grid 1" w:semiHidden="0" w:uiPriority="67" w:unhideWhenUsed="0"/>
-    <w:lsdException w:name="Medium Grid 2" w:semiHidden="0" w:uiPriority="68" w:unhideWhenUsed="0"/>
-    <w:lsdException w:name="Medium Grid 3" w:semiHidden="0" w:uiPriority="69" w:unhideWhenUsed="0"/>
-    <w:lsdException w:name="Dark List" w:semiHidden="0" w:uiPriority="70" w:unhideWhenUsed="0"/>
-    <w:lsdException w:name="Colorful Shading" w:semiHidden="0" w:uiPriority="71" w:unhideWhenUsed="0"/>
-    <w:lsdException w:name="Colorful List" w:semiHidden="0" w:uiPriority="72" w:unhideWhenUsed="0"/>
-    <w:lsdException w:name="Colorful Grid" w:semiHidden="0" w:uiPriority="73" w:unhideWhenUsed="0"/>
-    <w:lsdException w:name="Light Shading Accent 1" w:semiHidden="0" w:uiPriority="60" w:unhideWhenUsed="0"/>
-    <w:lsdException w:name="Light List Accent 1" w:semiHidden="0" w:uiPriority="61" w:unhideWhenUsed="0"/>
-    <w:lsdException w:name="Light Grid Accent 1" w:semiHidden="0" w:uiPriority="62" w:unhideWhenUsed="0"/>
-    <w:lsdException w:name="Medium Shading 1 Accent 1" w:semiHidden="0" w:uiPriority="63" w:unhideWhenUsed="0"/>
-    <w:lsdException w:name="Medium Shading 2 Accent 1" w:semiHidden="0" w:uiPriority="64" w:unhideWhenUsed="0"/>
-    <w:lsdException w:name="Medium List 1 Accent 1" w:semiHidden="0" w:uiPriority="65" w:unhideWhenUsed="0"/>
-    <w:lsdException w:name="Revision" w:unhideWhenUsed="0"/>
-    <w:lsdException w:name="List Paragraph" w:semiHidden="0" w:uiPriority="34" w:unhideWhenUsed="0" w:qFormat="1"/>
-    <w:lsdException w:name="Quote" w:semiHidden="0" w:uiPriority="29" w:unhideWhenUsed="0" w:qFormat="1"/>
-    <w:lsdException w:name="Intense Quote" w:semiHidden="0" w:uiPriority="30" w:unhideWhenUsed="0" w:qFormat="1"/>
-    <w:lsdException w:name="Medium List 2 Accent 1" w:semiHidden="0" w:uiPriority="66" w:unhideWhenUsed="0"/>
-    <w:lsdException w:name="Medium Grid 1 Accent 1" w:semiHidden="0" w:uiPriority="67" w:unhideWhenUsed="0"/>
-    <w:lsdException w:name="Medium Grid 2 Accent 1" w:semiHidden="0" w:uiPriority="68" w:unhideWhenUsed="0"/>
-    <w:lsdException w:name="Medium Grid 3 Accent 1" w:semiHidden="0" w:uiPriority="69" w:unhideWhenUsed="0"/>
-    <w:lsdException w:name="Dark List Accent 1" w:semiHidden="0" w:uiPriority="70" w:unhideWhenUsed="0"/>
-    <w:lsdException w:name="Colorful Shading Accent 1" w:semiHidden="0" w:uiPriority="71" w:unhideWhenUsed="0"/>
-    <w:lsdException w:name="Colorful List Accent 1" w:semiHidden="0" w:uiPriority="72" w:unhideWhenUsed="0"/>
-    <w:lsdException w:name="Colorful Grid Accent 1" w:semiHidden="0" w:uiPriority="73" w:unhideWhenUsed="0"/>
-    <w:lsdException w:name="Light Shading Accent 2" w:semiHidden="0" w:uiPriority="60" w:unhideWhenUsed="0"/>
-    <w:lsdException w:name="Light List Accent 2" w:semiHidden="0" w:uiPriority="61" w:unhideWhenUsed="0"/>
-    <w:lsdException w:name="Light Grid Accent 2" w:semiHidden="0" w:uiPriority="62" w:unhideWhenUsed="0"/>
-    <w:lsdException w:name="Medium Shading 1 Accent 2" w:semiHidden="0" w:uiPriority="63" w:unhideWhenUsed="0"/>
-    <w:lsdException w:name="Medium Shading 2 Accent 2" w:semiHidden="0" w:uiPriority="64" w:unhideWhenUsed="0"/>
-    <w:lsdException w:name="Medium List 1 Accent 2" w:semiHidden="0" w:uiPriority="65" w:unhideWhenUsed="0"/>
-    <w:lsdException w:name="Medium List 2 Accent 2" w:semiHidden="0" w:uiPriority="66" w:unhideWhenUsed="0"/>
-    <w:lsdException w:name="Medium Grid 1 Accent 2" w:semiHidden="0" w:uiPriority="67" w:unhideWhenUsed="0"/>
-    <w:lsdException w:name="Medium Grid 2 Accent 2" w:semiHidden="0" w:uiPriority="68" w:unhideWhenUsed="0"/>
-    <w:lsdException w:name="Medium Grid 3 Accent 2" w:semiHidden="0" w:uiPriority="69" w:unhideWhenUsed="0"/>
-    <w:lsdException w:name="Dark List Accent 2" w:semiHidden="0" w:uiPriority="70" w:unhideWhenUsed="0"/>
-    <w:lsdException w:name="Colorful Shading Accent 2" w:semiHidden="0" w:uiPriority="71" w:unhideWhenUsed="0"/>
-    <w:lsdException w:name="Colorful List Accent 2" w:semiHidden="0" w:uiPriority="72" w:unhideWhenUsed="0"/>
-    <w:lsdException w:name="Colorful Grid Accent 2" w:semiHidden="0" w:uiPriority="73" w:unhideWhenUsed="0"/>
-    <w:lsdException w:name="Light Shading Accent 3" w:semiHidden="0" w:uiPriority="60" w:unhideWhenUsed="0"/>
-    <w:lsdException w:name="Light List Accent 3" w:semiHidden="0" w:uiPriority="61" w:unhideWhenUsed="0"/>
-    <w:lsdException w:name="Light Grid Accent 3" w:semiHidden="0" w:uiPriority="62" w:unhideWhenUsed="0"/>
-    <w:lsdException w:name="Medium Shading 1 Accent 3" w:semiHidden="0" w:uiPriority="63" w:unhideWhenUsed="0"/>
-    <w:lsdException w:name="Medium Shading 2 Accent 3" w:semiHidden="0" w:uiPriority="64" w:unhideWhenUsed="0"/>
-    <w:lsdException w:name="Medium List 1 Accent 3" w:semiHidden="0" w:uiPriority="65" w:unhideWhenUsed="0"/>
-    <w:lsdException w:name="Medium List 2 Accent 3" w:semiHidden="0" w:uiPriority="66" w:unhideWhenUsed="0"/>
-    <w:lsdException w:name="Medium Grid 1 Accent 3" w:semiHidden="0" w:uiPriority="67" w:unhideWhenUsed="0"/>
-    <w:lsdException w:name="Medium Grid 2 Accent 3" w:semiHidden="0" w:uiPriority="68" w:unhideWhenUsed="0"/>
-    <w:lsdException w:name="Medium Grid 3 Accent 3" w:semiHidden="0" w:uiPriority="69" w:unhideWhenUsed="0"/>
-    <w:lsdException w:name="Dark List Accent 3" w:semiHidden="0" w:uiPriority="70" w:unhideWhenUsed="0"/>
-    <w:lsdException w:name="Colorful Shading Accent 3" w:semiHidden="0" w:uiPriority="71" w:unhideWhenUsed="0"/>
-    <w:lsdException w:name="Colorful List Accent 3" w:semiHidden="0" w:uiPriority="72" w:unhideWhenUsed="0"/>
-    <w:lsdException w:name="Colorful Grid Accent 3" w:semiHidden="0" w:uiPriority="73" w:unhideWhenUsed="0"/>
-    <w:lsdException w:name="Light Shading Accent 4" w:semiHidden="0" w:uiPriority="60" w:unhideWhenUsed="0"/>
-    <w:lsdException w:name="Light List Accent 4" w:semiHidden="0" w:uiPriority="61" w:unhideWhenUsed="0"/>
-    <w:lsdException w:name="Light Grid Accent 4" w:semiHidden="0" w:uiPriority="62" w:unhideWhenUsed="0"/>
-    <w:lsdException w:name="Medium Shading 1 Accent 4" w:semiHidden="0" w:uiPriority="63" w:unhideWhenUsed="0"/>
-    <w:lsdException w:name="Medium Shading 2 Accent 4" w:semiHidden="0" w:uiPriority="64" w:unhideWhenUsed="0"/>
-    <w:lsdException w:name="Medium List 1 Accent 4" w:semiHidden="0" w:uiPriority="65" w:unhideWhenUsed="0"/>
-    <w:lsdException w:name="Medium List 2 Accent 4" w:semiHidden="0" w:uiPriority="66" w:unhideWhenUsed="0"/>
-    <w:lsdException w:name="Medium Grid 1 Accent 4" w:semiHidden="0" w:uiPriority="67" w:unhideWhenUsed="0"/>
-    <w:lsdException w:name="Medium Grid 2 Accent 4" w:semiHidden="0" w:uiPriority="68" w:unhideWhenUsed="0"/>
-    <w:lsdException w:name="Medium Grid 3 Accent 4" w:semiHidden="0" w:uiPriority="69" w:unhideWhenUsed="0"/>
-    <w:lsdException w:name="Dark List Accent 4" w:semiHidden="0" w:uiPriority="70" w:unhideWhenUsed="0"/>
-    <w:lsdException w:name="Colorful Shading Accent 4" w:semiHidden="0" w:uiPriority="71" w:unhideWhenUsed="0"/>
-    <w:lsdException w:name="Colorful List Accent 4" w:semiHidden="0" w:uiPriority="72" w:unhideWhenUsed="0"/>
-    <w:lsdException w:name="Colorful Grid Accent 4" w:semiHidden="0" w:uiPriority="73" w:unhideWhenUsed="0"/>
-    <w:lsdException w:name="Light Shading Accent 5" w:semiHidden="0" w:uiPriority="60" w:unhideWhenUsed="0"/>
-    <w:lsdException w:name="Light List Accent 5" w:semiHidden="0" w:uiPriority="61" w:unhideWhenUsed="0"/>
-    <w:lsdException w:name="Light Grid Accent 5" w:semiHidden="0" w:uiPriority="62" w:unhideWhenUsed="0"/>
-    <w:lsdException w:name="Medium Shading 1 Accent 5" w:semiHidden="0" w:uiPriority="63" w:unhideWhenUsed="0"/>
-    <w:lsdException w:name="Medium Shading 2 Accent 5" w:semiHidden="0" w:uiPriority="64" w:unhideWhenUsed="0"/>
-    <w:lsdException w:name="Medium List 1 Accent 5" w:semiHidden="0" w:uiPriority="65" w:unhideWhenUsed="0"/>
-    <w:lsdException w:name="Medium List 2 Accent 5" w:semiHidden="0" w:uiPriority="66" w:unhideWhenUsed="0"/>
-    <w:lsdException w:name="Medium Grid 1 Accent 5" w:semiHidden="0" w:uiPriority="67" w:unhideWhenUsed="0"/>
-    <w:lsdException w:name="Medium Grid 2 Accent 5" w:semiHidden="0" w:uiPriority="68" w:unhideWhenUsed="0"/>
-    <w:lsdException w:name="Medium Grid 3 Accent 5" w:semiHidden="0" w:uiPriority="69" w:unhideWhenUsed="0"/>
-    <w:lsdException w:name="Dark List Accent 5" w:semiHidden="0" w:uiPriority="70" w:unhideWhenUsed="0"/>
-    <w:lsdException w:name="Colorful Shading Accent 5" w:semiHidden="0" w:uiPriority="71" w:unhideWhenUsed="0"/>
-    <w:lsdException w:name="Colorful List Accent 5" w:semiHidden="0" w:uiPriority="72" w:unhideWhenUsed="0"/>
-    <w:lsdException w:name="Colorful Grid Accent 5" w:semiHidden="0" w:uiPriority="73" w:unhideWhenUsed="0"/>
-    <w:lsdException w:name="Light Shading Accent 6" w:semiHidden="0" w:uiPriority="60" w:unhideWhenUsed="0"/>
-    <w:lsdException w:name="Light List Accent 6" w:semiHidden="0" w:uiPriority="61" w:unhideWhenUsed="0"/>
-    <w:lsdException w:name="Light Grid Accent 6" w:semiHidden="0" w:uiPriority="62" w:unhideWhenUsed="0"/>
-    <w:lsdException w:name="Medium Shading 1 Accent 6" w:semiHidden="0" w:uiPriority="63" w:unhideWhenUsed="0"/>
-    <w:lsdException w:name="Medium Shading 2 Accent 6" w:semiHidden="0" w:uiPriority="64" w:unhideWhenUsed="0"/>
-    <w:lsdException w:name="Medium List 1 Accent 6" w:semiHidden="0" w:uiPriority="65" w:unhideWhenUsed="0"/>
-    <w:lsdException w:name="Medium List 2 Accent 6" w:semiHidden="0" w:uiPriority="66" w:unhideWhenUsed="0"/>
-    <w:lsdException w:name="Medium Grid 1 Accent 6" w:semiHidden="0" w:uiPriority="67" w:unhideWhenUsed="0"/>
-    <w:lsdException w:name="Medium Grid 2 Accent 6" w:semiHidden="0" w:uiPriority="68" w:unhideWhenUsed="0"/>
-    <w:lsdException w:name="Medium Grid 3 Accent 6" w:semiHidden="0" w:uiPriority="69" w:unhideWhenUsed="0"/>
-    <w:lsdException w:name="Dark List Accent 6" w:semiHidden="0" w:uiPriority="70" w:unhideWhenUsed="0"/>
-    <w:lsdException w:name="Colorful Shading Accent 6" w:semiHidden="0" w:uiPriority="71" w:unhideWhenUsed="0"/>
-    <w:lsdException w:name="Colorful List Accent 6" w:semiHidden="0" w:uiPriority="72" w:unhideWhenUsed="0"/>
-    <w:lsdException w:name="Colorful Grid Accent 6" w:semiHidden="0" w:uiPriority="73" w:unhideWhenUsed="0"/>
-    <w:lsdException w:name="Subtle Emphasis" w:semiHidden="0" w:uiPriority="19" w:unhideWhenUsed="0" w:qFormat="1"/>
-    <w:lsdException w:name="Intense Emphasis" w:semiHidden="0" w:uiPriority="21" w:unhideWhenUsed="0" w:qFormat="1"/>
-    <w:lsdException w:name="Subtle Reference" w:semiHidden="0" w:uiPriority="31" w:unhideWhenUsed="0" w:qFormat="1"/>
-    <w:lsdException w:name="Intense Reference" w:semiHidden="0" w:uiPriority="32" w:unhideWhenUsed="0" w:qFormat="1"/>
-    <w:lsdException w:name="Book Title" w:semiHidden="0" w:uiPriority="33" w:unhideWhenUsed="0" w:qFormat="1"/>
-    <w:lsdException w:name="Bibliography" w:uiPriority="37"/>
-    <w:lsdException w:name="TOC Heading" w:uiPriority="39" w:qFormat="1"/>
+  <w:latentStyles w:defLockedState="0" w:defUIPriority="99" w:defSemiHidden="0" w:defUnhideWhenUsed="0" w:defQFormat="0" w:count="375">
+    <w:lsdException w:name="Normal" w:uiPriority="0" w:qFormat="1"/>
+    <w:lsdException w:name="heading 1" w:uiPriority="9" w:qFormat="1"/>
+    <w:lsdException w:name="heading 2" w:semiHidden="1" w:uiPriority="9" w:unhideWhenUsed="1" w:qFormat="1"/>
+    <w:lsdException w:name="heading 3" w:semiHidden="1" w:uiPriority="9" w:unhideWhenUsed="1" w:qFormat="1"/>
+    <w:lsdException w:name="heading 4" w:semiHidden="1" w:uiPriority="9" w:unhideWhenUsed="1" w:qFormat="1"/>
+    <w:lsdException w:name="heading 5" w:semiHidden="1" w:uiPriority="9" w:unhideWhenUsed="1" w:qFormat="1"/>
+    <w:lsdException w:name="heading 6" w:semiHidden="1" w:uiPriority="9" w:unhideWhenUsed="1" w:qFormat="1"/>
+    <w:lsdException w:name="heading 7" w:semiHidden="1" w:uiPriority="9" w:unhideWhenUsed="1" w:qFormat="1"/>
+    <w:lsdException w:name="heading 8" w:semiHidden="1" w:uiPriority="9" w:unhideWhenUsed="1" w:qFormat="1"/>
+    <w:lsdException w:name="heading 9" w:semiHidden="1" w:uiPriority="9" w:unhideWhenUsed="1" w:qFormat="1"/>
+    <w:lsdException w:name="index 1" w:semiHidden="1" w:unhideWhenUsed="1"/>
+    <w:lsdException w:name="index 2" w:semiHidden="1" w:unhideWhenUsed="1"/>
+    <w:lsdException w:name="index 3" w:semiHidden="1" w:unhideWhenUsed="1"/>
+    <w:lsdException w:name="index 4" w:semiHidden="1" w:unhideWhenUsed="1"/>
+    <w:lsdException w:name="index 5" w:semiHidden="1" w:unhideWhenUsed="1"/>
+    <w:lsdException w:name="index 6" w:semiHidden="1" w:unhideWhenUsed="1"/>
+    <w:lsdException w:name="index 7" w:semiHidden="1" w:unhideWhenUsed="1"/>
+    <w:lsdException w:name="index 8" w:semiHidden="1" w:unhideWhenUsed="1"/>
+    <w:lsdException w:name="index 9" w:semiHidden="1" w:unhideWhenUsed="1"/>
+    <w:lsdException w:name="toc 1" w:semiHidden="1" w:uiPriority="39" w:unhideWhenUsed="1"/>
+    <w:lsdException w:name="toc 2" w:semiHidden="1" w:uiPriority="39" w:unhideWhenUsed="1"/>
+    <w:lsdException w:name="toc 3" w:semiHidden="1" w:uiPriority="39" w:unhideWhenUsed="1"/>
+    <w:lsdException w:name="toc 4" w:semiHidden="1" w:uiPriority="39" w:unhideWhenUsed="1"/>
+    <w:lsdException w:name="toc 5" w:semiHidden="1" w:uiPriority="39" w:unhideWhenUsed="1"/>
+    <w:lsdException w:name="toc 6" w:semiHidden="1" w:uiPriority="39" w:unhideWhenUsed="1"/>
+    <w:lsdException w:name="toc 7" w:semiHidden="1" w:uiPriority="39" w:unhideWhenUsed="1"/>
+    <w:lsdException w:name="toc 8" w:semiHidden="1" w:uiPriority="39" w:unhideWhenUsed="1"/>
+    <w:lsdException w:name="toc 9" w:semiHidden="1" w:uiPriority="39" w:unhideWhenUsed="1"/>
+    <w:lsdException w:name="Normal Indent" w:semiHidden="1" w:unhideWhenUsed="1"/>
+    <w:lsdException w:name="footnote text" w:semiHidden="1" w:unhideWhenUsed="1"/>
+    <w:lsdException w:name="annotation text" w:semiHidden="1" w:unhideWhenUsed="1"/>
+    <w:lsdException w:name="header" w:semiHidden="1" w:unhideWhenUsed="1"/>
+    <w:lsdException w:name="footer" w:semiHidden="1" w:unhideWhenUsed="1"/>
+    <w:lsdException w:name="index heading" w:semiHidden="1" w:unhideWhenUsed="1"/>
+    <w:lsdException w:name="caption" w:semiHidden="1" w:uiPriority="35" w:unhideWhenUsed="1" w:qFormat="1"/>
+    <w:lsdException w:name="table of figures" w:semiHidden="1" w:unhideWhenUsed="1"/>
+    <w:lsdException w:name="envelope address" w:semiHidden="1" w:unhideWhenUsed="1"/>
+    <w:lsdException w:name="envelope return" w:semiHidden="1" w:unhideWhenUsed="1"/>
+    <w:lsdException w:name="footnote reference" w:semiHidden="1" w:unhideWhenUsed="1"/>
+    <w:lsdException w:name="annotation reference" w:semiHidden="1" w:unhideWhenUsed="1"/>
+    <w:lsdException w:name="line number" w:semiHidden="1" w:unhideWhenUsed="1"/>
+    <w:lsdException w:name="page number" w:semiHidden="1" w:unhideWhenUsed="1"/>
+    <w:lsdException w:name="endnote reference" w:semiHidden="1" w:unhideWhenUsed="1"/>
+    <w:lsdException w:name="endnote text" w:semiHidden="1" w:unhideWhenUsed="1"/>
+    <w:lsdException w:name="table of authorities" w:semiHidden="1" w:unhideWhenUsed="1"/>
+    <w:lsdException w:name="macro" w:semiHidden="1" w:unhideWhenUsed="1"/>
+    <w:lsdException w:name="toa heading" w:semiHidden="1" w:unhideWhenUsed="1"/>
+    <w:lsdException w:name="List" w:semiHidden="1" w:unhideWhenUsed="1"/>
+    <w:lsdException w:name="List Bullet" w:semiHidden="1" w:unhideWhenUsed="1"/>
+    <w:lsdException w:name="List Number" w:semiHidden="1" w:unhideWhenUsed="1"/>
+    <w:lsdException w:name="List 2" w:semiHidden="1" w:unhideWhenUsed="1"/>
+    <w:lsdException w:name="List 3" w:semiHidden="1" w:unhideWhenUsed="1"/>
+    <w:lsdException w:name="List 4" w:semiHidden="1" w:unhideWhenUsed="1"/>
+    <w:lsdException w:name="List 5" w:semiHidden="1" w:unhideWhenUsed="1"/>
+    <w:lsdException w:name="List Bullet 2" w:semiHidden="1" w:unhideWhenUsed="1"/>
+    <w:lsdException w:name="List Bullet 3" w:semiHidden="1" w:unhideWhenUsed="1"/>
+    <w:lsdException w:name="List Bullet 4" w:semiHidden="1" w:unhideWhenUsed="1"/>
+    <w:lsdException w:name="List Bullet 5" w:semiHidden="1" w:unhideWhenUsed="1"/>
+    <w:lsdException w:name="List Number 2" w:semiHidden="1" w:unhideWhenUsed="1"/>
+    <w:lsdException w:name="List Number 3" w:semiHidden="1" w:unhideWhenUsed="1"/>
+    <w:lsdException w:name="List Number 4" w:semiHidden="1" w:unhideWhenUsed="1"/>
+    <w:lsdException w:name="List Number 5" w:semiHidden="1" w:unhideWhenUsed="1"/>
+    <w:lsdException w:name="Title" w:uiPriority="10" w:qFormat="1"/>
+    <w:lsdException w:name="Closing" w:semiHidden="1" w:unhideWhenUsed="1"/>
+    <w:lsdException w:name="Signature" w:semiHidden="1" w:unhideWhenUsed="1"/>
+    <w:lsdException w:name="Default Paragraph Font" w:semiHidden="1" w:uiPriority="1" w:unhideWhenUsed="1"/>
+    <w:lsdException w:name="Body Text" w:semiHidden="1" w:unhideWhenUsed="1"/>
+    <w:lsdException w:name="Body Text Indent" w:semiHidden="1" w:unhideWhenUsed="1"/>
+    <w:lsdException w:name="List Continue" w:semiHidden="1" w:unhideWhenUsed="1"/>
+    <w:lsdException w:name="List Continue 2" w:semiHidden="1" w:unhideWhenUsed="1"/>
+    <w:lsdException w:name="List Continue 3" w:semiHidden="1" w:unhideWhenUsed="1"/>
+    <w:lsdException w:name="List Continue 4" w:semiHidden="1" w:unhideWhenUsed="1"/>
+    <w:lsdException w:name="List Continue 5" w:semiHidden="1" w:unhideWhenUsed="1"/>
+    <w:lsdException w:name="Message Header" w:semiHidden="1" w:unhideWhenUsed="1"/>
+    <w:lsdException w:name="Subtitle" w:uiPriority="11" w:qFormat="1"/>
+    <w:lsdException w:name="Salutation" w:semiHidden="1" w:unhideWhenUsed="1"/>
+    <w:lsdException w:name="Date" w:semiHidden="1" w:unhideWhenUsed="1"/>
+    <w:lsdException w:name="Body Text First Indent" w:semiHidden="1" w:unhideWhenUsed="1"/>
+    <w:lsdException w:name="Body Text First Indent 2" w:semiHidden="1" w:unhideWhenUsed="1"/>
+    <w:lsdException w:name="Note Heading" w:semiHidden="1" w:unhideWhenUsed="1"/>
+    <w:lsdException w:name="Body Text 2" w:semiHidden="1" w:unhideWhenUsed="1"/>
+    <w:lsdException w:name="Body Text 3" w:semiHidden="1" w:unhideWhenUsed="1"/>
+    <w:lsdException w:name="Body Text Indent 2" w:semiHidden="1" w:unhideWhenUsed="1"/>
+    <w:lsdException w:name="Body Text Indent 3" w:semiHidden="1" w:unhideWhenUsed="1"/>
+    <w:lsdException w:name="Block Text" w:semiHidden="1" w:unhideWhenUsed="1"/>
+    <w:lsdException w:name="Hyperlink" w:semiHidden="1" w:unhideWhenUsed="1"/>
+    <w:lsdException w:name="FollowedHyperlink" w:semiHidden="1" w:unhideWhenUsed="1"/>
+    <w:lsdException w:name="Strong" w:uiPriority="22" w:qFormat="1"/>
+    <w:lsdException w:name="Emphasis" w:uiPriority="20" w:qFormat="1"/>
+    <w:lsdException w:name="Document Map" w:semiHidden="1" w:unhideWhenUsed="1"/>
+    <w:lsdException w:name="Plain Text" w:semiHidden="1" w:unhideWhenUsed="1"/>
+    <w:lsdException w:name="E-mail Signature" w:semiHidden="1" w:unhideWhenUsed="1"/>
+    <w:lsdException w:name="HTML Top of Form" w:semiHidden="1" w:unhideWhenUsed="1"/>
+    <w:lsdException w:name="HTML Bottom of Form" w:semiHidden="1" w:unhideWhenUsed="1"/>
+    <w:lsdException w:name="Normal (Web)" w:semiHidden="1" w:unhideWhenUsed="1"/>
+    <w:lsdException w:name="HTML Acronym" w:semiHidden="1" w:unhideWhenUsed="1"/>
+    <w:lsdException w:name="HTML Address" w:semiHidden="1" w:unhideWhenUsed="1"/>
+    <w:lsdException w:name="HTML Cite" w:semiHidden="1" w:unhideWhenUsed="1"/>
+    <w:lsdException w:name="HTML Code" w:semiHidden="1" w:unhideWhenUsed="1"/>
+    <w:lsdException w:name="HTML Definition" w:semiHidden="1" w:unhideWhenUsed="1"/>
+    <w:lsdException w:name="HTML Keyboard" w:semiHidden="1" w:unhideWhenUsed="1"/>
+    <w:lsdException w:name="HTML Preformatted" w:semiHidden="1" w:unhideWhenUsed="1"/>
+    <w:lsdException w:name="HTML Sample" w:semiHidden="1" w:unhideWhenUsed="1"/>
+    <w:lsdException w:name="HTML Typewriter" w:semiHidden="1" w:unhideWhenUsed="1"/>
+    <w:lsdException w:name="HTML Variable" w:semiHidden="1" w:unhideWhenUsed="1"/>
+    <w:lsdException w:name="Normal Table" w:semiHidden="1" w:unhideWhenUsed="1"/>
+    <w:lsdException w:name="annotation subject" w:semiHidden="1" w:unhideWhenUsed="1"/>
+    <w:lsdException w:name="No List" w:semiHidden="1" w:unhideWhenUsed="1"/>
+    <w:lsdException w:name="Outline List 1" w:semiHidden="1" w:unhideWhenUsed="1"/>
+    <w:lsdException w:name="Outline List 2" w:semiHidden="1" w:unhideWhenUsed="1"/>
+    <w:lsdException w:name="Outline List 3" w:semiHidden="1" w:unhideWhenUsed="1"/>
+    <w:lsdException w:name="Table Simple 1" w:semiHidden="1" w:unhideWhenUsed="1"/>
+    <w:lsdException w:name="Table Simple 2" w:semiHidden="1" w:unhideWhenUsed="1"/>
+    <w:lsdException w:name="Table Simple 3" w:semiHidden="1" w:unhideWhenUsed="1"/>
+    <w:lsdException w:name="Table Classic 1" w:semiHidden="1" w:unhideWhenUsed="1"/>
+    <w:lsdException w:name="Table Classic 2" w:semiHidden="1" w:unhideWhenUsed="1"/>
+    <w:lsdException w:name="Table Classic 3" w:semiHidden="1" w:unhideWhenUsed="1"/>
+    <w:lsdException w:name="Table Classic 4" w:semiHidden="1" w:unhideWhenUsed="1"/>
+    <w:lsdException w:name="Table Colorful 1" w:semiHidden="1" w:unhideWhenUsed="1"/>
+    <w:lsdException w:name="Table Colorful 2" w:semiHidden="1" w:unhideWhenUsed="1"/>
+    <w:lsdException w:name="Table Colorful 3" w:semiHidden="1" w:unhideWhenUsed="1"/>
+    <w:lsdException w:name="Table Columns 1" w:semiHidden="1" w:unhideWhenUsed="1"/>
+    <w:lsdException w:name="Table Columns 2" w:semiHidden="1" w:unhideWhenUsed="1"/>
+    <w:lsdException w:name="Table Columns 3" w:semiHidden="1" w:unhideWhenUsed="1"/>
+    <w:lsdException w:name="Table Columns 4" w:semiHidden="1" w:unhideWhenUsed="1"/>
+    <w:lsdException w:name="Table Columns 5" w:semiHidden="1" w:unhideWhenUsed="1"/>
+    <w:lsdException w:name="Table Grid 1" w:semiHidden="1" w:unhideWhenUsed="1"/>
+    <w:lsdException w:name="Table Grid 2" w:semiHidden="1" w:unhideWhenUsed="1"/>
+    <w:lsdException w:name="Table Grid 3" w:semiHidden="1" w:unhideWhenUsed="1"/>
+    <w:lsdException w:name="Table Grid 4" w:semiHidden="1" w:unhideWhenUsed="1"/>
+    <w:lsdException w:name="Table Grid 5" w:semiHidden="1" w:unhideWhenUsed="1"/>
+    <w:lsdException w:name="Table Grid 6" w:semiHidden="1" w:unhideWhenUsed="1"/>
+    <w:lsdException w:name="Table Grid 7" w:semiHidden="1" w:unhideWhenUsed="1"/>
+    <w:lsdException w:name="Table Grid 8" w:semiHidden="1" w:unhideWhenUsed="1"/>
+    <w:lsdException w:name="Table List 1" w:semiHidden="1" w:unhideWhenUsed="1"/>
+    <w:lsdException w:name="Table List 2" w:semiHidden="1" w:unhideWhenUsed="1"/>
+    <w:lsdException w:name="Table List 3" w:semiHidden="1" w:unhideWhenUsed="1"/>
+    <w:lsdException w:name="Table List 4" w:semiHidden="1" w:unhideWhenUsed="1"/>
+    <w:lsdException w:name="Table List 5" w:semiHidden="1" w:unhideWhenUsed="1"/>
+    <w:lsdException w:name="Table List 6" w:semiHidden="1" w:unhideWhenUsed="1"/>
+    <w:lsdException w:name="Table List 7" w:semiHidden="1" w:unhideWhenUsed="1"/>
+    <w:lsdException w:name="Table List 8" w:semiHidden="1" w:unhideWhenUsed="1"/>
+    <w:lsdException w:name="Table 3D effects 1" w:semiHidden="1" w:unhideWhenUsed="1"/>
+    <w:lsdException w:name="Table 3D effects 2" w:semiHidden="1" w:unhideWhenUsed="1"/>
+    <w:lsdException w:name="Table 3D effects 3" w:semiHidden="1" w:unhideWhenUsed="1"/>
+    <w:lsdException w:name="Table Contemporary" w:semiHidden="1" w:unhideWhenUsed="1"/>
+    <w:lsdException w:name="Table Elegant" w:semiHidden="1" w:unhideWhenUsed="1"/>
+    <w:lsdException w:name="Table Professional" w:semiHidden="1" w:unhideWhenUsed="1"/>
+    <w:lsdException w:name="Table Subtle 1" w:semiHidden="1" w:unhideWhenUsed="1"/>
+    <w:lsdException w:name="Table Subtle 2" w:semiHidden="1" w:unhideWhenUsed="1"/>
+    <w:lsdException w:name="Table Web 1" w:semiHidden="1" w:unhideWhenUsed="1"/>
+    <w:lsdException w:name="Table Web 2" w:semiHidden="1" w:unhideWhenUsed="1"/>
+    <w:lsdException w:name="Table Web 3" w:semiHidden="1" w:unhideWhenUsed="1"/>
+    <w:lsdException w:name="Balloon Text" w:semiHidden="1" w:unhideWhenUsed="1"/>
+    <w:lsdException w:name="Table Grid" w:semiHidden="1" w:uiPriority="59" w:unhideWhenUsed="1"/>
+    <w:lsdException w:name="Table Theme" w:semiHidden="1" w:unhideWhenUsed="1"/>
+    <w:lsdException w:name="Placeholder Text" w:semiHidden="1"/>
+    <w:lsdException w:name="No Spacing" w:uiPriority="1" w:qFormat="1"/>
+    <w:lsdException w:name="Light Shading" w:uiPriority="60"/>
+    <w:lsdException w:name="Light List" w:uiPriority="61"/>
+    <w:lsdException w:name="Light Grid" w:uiPriority="62"/>
+    <w:lsdException w:name="Medium Shading 1" w:uiPriority="63"/>
+    <w:lsdException w:name="Medium Shading 2" w:uiPriority="64"/>
+    <w:lsdException w:name="Medium List 1" w:uiPriority="65"/>
+    <w:lsdException w:name="Medium List 2" w:uiPriority="66"/>
+    <w:lsdException w:name="Medium Grid 1" w:uiPriority="67"/>
+    <w:lsdException w:name="Medium Grid 2" w:uiPriority="68"/>
+    <w:lsdException w:name="Medium Grid 3" w:uiPriority="69"/>
+    <w:lsdException w:name="Dark List" w:uiPriority="70"/>
+    <w:lsdException w:name="Colorful Shading" w:uiPriority="71"/>
+    <w:lsdException w:name="Colorful List" w:uiPriority="72"/>
+    <w:lsdException w:name="Colorful Grid" w:uiPriority="73"/>
+    <w:lsdException w:name="Light Shading Accent 1" w:uiPriority="60"/>
+    <w:lsdException w:name="Light List Accent 1" w:uiPriority="61"/>
+    <w:lsdException w:name="Light Grid Accent 1" w:uiPriority="62"/>
+    <w:lsdException w:name="Medium Shading 1 Accent 1" w:uiPriority="63"/>
+    <w:lsdException w:name="Medium Shading 2 Accent 1" w:uiPriority="64"/>
+    <w:lsdException w:name="Medium List 1 Accent 1" w:uiPriority="65"/>
+    <w:lsdException w:name="Revision" w:semiHidden="1"/>
+    <w:lsdException w:name="List Paragraph" w:uiPriority="34" w:qFormat="1"/>
+    <w:lsdException w:name="Quote" w:uiPriority="29" w:qFormat="1"/>
+    <w:lsdException w:name="Intense Quote" w:uiPriority="30" w:qFormat="1"/>
+    <w:lsdException w:name="Medium List 2 Accent 1" w:uiPriority="66"/>
+    <w:lsdException w:name="Medium Grid 1 Accent 1" w:uiPriority="67"/>
+    <w:lsdException w:name="Medium Grid 2 Accent 1" w:uiPriority="68"/>
+    <w:lsdException w:name="Medium Grid 3 Accent 1" w:uiPriority="69"/>
+    <w:lsdException w:name="Dark List Accent 1" w:uiPriority="70"/>
+    <w:lsdException w:name="Colorful Shading Accent 1" w:uiPriority="71"/>
+    <w:lsdException w:name="Colorful List Accent 1" w:uiPriority="72"/>
+    <w:lsdException w:name="Colorful Grid Accent 1" w:uiPriority="73"/>
+    <w:lsdException w:name="Light Shading Accent 2" w:uiPriority="60"/>
+    <w:lsdException w:name="Light List Accent 2" w:uiPriority="61"/>
+    <w:lsdException w:name="Light Grid Accent 2" w:uiPriority="62"/>
+    <w:lsdException w:name="Medium Shading 1 Accent 2" w:uiPriority="63"/>
+    <w:lsdException w:name="Medium Shading 2 Accent 2" w:uiPriority="64"/>
+    <w:lsdException w:name="Medium List 1 Accent 2" w:uiPriority="65"/>
+    <w:lsdException w:name="Medium List 2 Accent 2" w:uiPriority="66"/>
+    <w:lsdException w:name="Medium Grid 1 Accent 2" w:uiPriority="67"/>
+    <w:lsdException w:name="Medium Grid 2 Accent 2" w:uiPriority="68"/>
+    <w:lsdException w:name="Medium Grid 3 Accent 2" w:uiPriority="69"/>
+    <w:lsdException w:name="Dark List Accent 2" w:uiPriority="70"/>
+    <w:lsdException w:name="Colorful Shading Accent 2" w:uiPriority="71"/>
+    <w:lsdException w:name="Colorful List Accent 2" w:uiPriority="72"/>
+    <w:lsdException w:name="Colorful Grid Accent 2" w:uiPriority="73"/>
+    <w:lsdException w:name="Light Shading Accent 3" w:uiPriority="60"/>
+    <w:lsdException w:name="Light List Accent 3" w:uiPriority="61"/>
+    <w:lsdException w:name="Light Grid Accent 3" w:uiPriority="62"/>
+    <w:lsdException w:name="Medium Shading 1 Accent 3" w:uiPriority="63"/>
+    <w:lsdException w:name="Medium Shading 2 Accent 3" w:uiPriority="64"/>
+    <w:lsdException w:name="Medium List 1 Accent 3" w:uiPriority="65"/>
+    <w:lsdException w:name="Medium List 2 Accent 3" w:uiPriority="66"/>
+    <w:lsdException w:name="Medium Grid 1 Accent 3" w:uiPriority="67"/>
+    <w:lsdException w:name="Medium Grid 2 Accent 3" w:uiPriority="68"/>
+    <w:lsdException w:name="Medium Grid 3 Accent 3" w:uiPriority="69"/>
+    <w:lsdException w:name="Dark List Accent 3" w:uiPriority="70"/>
+    <w:lsdException w:name="Colorful Shading Accent 3" w:uiPriority="71"/>
+    <w:lsdException w:name="Colorful List Accent 3" w:uiPriority="72"/>
+    <w:lsdException w:name="Colorful Grid Accent 3" w:uiPriority="73"/>
+    <w:lsdException w:name="Light Shading Accent 4" w:uiPriority="60"/>
+    <w:lsdException w:name="Light List Accent 4" w:uiPriority="61"/>
+    <w:lsdException w:name="Light Grid Accent 4" w:uiPriority="62"/>
+    <w:lsdException w:name="Medium Shading 1 Accent 4" w:uiPriority="63"/>
+    <w:lsdException w:name="Medium Shading 2 Accent 4" w:uiPriority="64"/>
+    <w:lsdException w:name="Medium List 1 Accent 4" w:uiPriority="65"/>
+    <w:lsdException w:name="Medium List 2 Accent 4" w:uiPriority="66"/>
+    <w:lsdException w:name="Medium Grid 1 Accent 4" w:uiPriority="67"/>
+    <w:lsdException w:name="Medium Grid 2 Accent 4" w:uiPriority="68"/>
+    <w:lsdException w:name="Medium Grid 3 Accent 4" w:uiPriority="69"/>
+    <w:lsdException w:name="Dark List Accent 4" w:uiPriority="70"/>
+    <w:lsdException w:name="Colorful Shading Accent 4" w:uiPriority="71"/>
+    <w:lsdException w:name="Colorful List Accent 4" w:uiPriority="72"/>
+    <w:lsdException w:name="Colorful Grid Accent 4" w:uiPriority="73"/>
+    <w:lsdException w:name="Light Shading Accent 5" w:uiPriority="60"/>
+    <w:lsdException w:name="Light List Accent 5" w:uiPriority="61"/>
+    <w:lsdException w:name="Light Grid Accent 5" w:uiPriority="62"/>
+    <w:lsdException w:name="Medium Shading 1 Accent 5" w:uiPriority="63"/>
+    <w:lsdException w:name="Medium Shading 2 Accent 5" w:uiPriority="64"/>
+    <w:lsdException w:name="Medium List 1 Accent 5" w:uiPriority="65"/>
+    <w:lsdException w:name="Medium List 2 Accent 5" w:uiPriority="66"/>
+    <w:lsdException w:name="Medium Grid 1 Accent 5" w:uiPriority="67"/>
+    <w:lsdException w:name="Medium Grid 2 Accent 5" w:uiPriority="68"/>
+    <w:lsdException w:name="Medium Grid 3 Accent 5" w:uiPriority="69"/>
+    <w:lsdException w:name="Dark List Accent 5" w:uiPriority="70"/>
+    <w:lsdException w:name="Colorful Shading Accent 5" w:uiPriority="71"/>
+    <w:lsdException w:name="Colorful List Accent 5" w:uiPriority="72"/>
+    <w:lsdException w:name="Colorful Grid Accent 5" w:uiPriority="73"/>
+    <w:lsdException w:name="Light Shading Accent 6" w:uiPriority="60"/>
+    <w:lsdException w:name="Light List Accent 6" w:uiPriority="61"/>
+    <w:lsdException w:name="Light Grid Accent 6" w:uiPriority="62"/>
+    <w:lsdException w:name="Medium Shading 1 Accent 6" w:uiPriority="63"/>
+    <w:lsdException w:name="Medium Shading 2 Accent 6" w:uiPriority="64"/>
+    <w:lsdException w:name="Medium List 1 Accent 6" w:uiPriority="65"/>
+    <w:lsdException w:name="Medium List 2 Accent 6" w:uiPriority="66"/>
+    <w:lsdException w:name="Medium Grid 1 Accent 6" w:uiPriority="67"/>
+    <w:lsdException w:name="Medium Grid 2 Accent 6" w:uiPriority="68"/>
+    <w:lsdException w:name="Medium Grid 3 Accent 6" w:uiPriority="69"/>
+    <w:lsdException w:name="Dark List Accent 6" w:uiPriority="70"/>
+    <w:lsdException w:name="Colorful Shading Accent 6" w:uiPriority="71"/>
+    <w:lsdException w:name="Colorful List Accent 6" w:uiPriority="72"/>
+    <w:lsdException w:name="Colorful Grid Accent 6" w:uiPriority="73"/>
+    <w:lsdException w:name="Subtle Emphasis" w:uiPriority="19" w:qFormat="1"/>
+    <w:lsdException w:name="Intense Emphasis" w:uiPriority="21" w:qFormat="1"/>
+    <w:lsdException w:name="Subtle Reference" w:uiPriority="31" w:qFormat="1"/>
+    <w:lsdException w:name="Intense Reference" w:uiPriority="32" w:qFormat="1"/>
+    <w:lsdException w:name="Book Title" w:uiPriority="33" w:qFormat="1"/>
+    <w:lsdException w:name="Bibliography" w:semiHidden="1" w:uiPriority="37" w:unhideWhenUsed="1"/>
+    <w:lsdException w:name="TOC Heading" w:semiHidden="1" w:uiPriority="39" w:unhideWhenUsed="1" w:qFormat="1"/>
+    <w:lsdException w:name="Plain Table 1" w:uiPriority="41"/>
+    <w:lsdException w:name="Plain Table 2" w:uiPriority="42"/>
+    <w:lsdException w:name="Plain Table 3" w:uiPriority="43"/>
+    <w:lsdException w:name="Plain Table 4" w:uiPriority="44"/>
+    <w:lsdException w:name="Plain Table 5" w:uiPriority="45"/>
+    <w:lsdException w:name="Grid Table Light" w:uiPriority="40"/>
+    <w:lsdException w:name="Grid Table 1 Light" w:uiPriority="46"/>
+    <w:lsdException w:name="Grid Table 2" w:uiPriority="47"/>
+    <w:lsdException w:name="Grid Table 3" w:uiPriority="48"/>
+    <w:lsdException w:name="Grid Table 4" w:uiPriority="49"/>
+    <w:lsdException w:name="Grid Table 5 Dark" w:uiPriority="50"/>
+    <w:lsdException w:name="Grid Table 6 Colorful" w:uiPriority="51"/>
+    <w:lsdException w:name="Grid Table 7 Colorful" w:uiPriority="52"/>
+    <w:lsdException w:name="Grid Table 1 Light Accent 1" w:uiPriority="46"/>
+    <w:lsdException w:name="Grid Table 2 Accent 1" w:uiPriority="47"/>
+    <w:lsdException w:name="Grid Table 3 Accent 1" w:uiPriority="48"/>
+    <w:lsdException w:name="Grid Table 4 Accent 1" w:uiPriority="49"/>
+    <w:lsdException w:name="Grid Table 5 Dark Accent 1" w:uiPriority="50"/>
+    <w:lsdException w:name="Grid Table 6 Colorful Accent 1" w:uiPriority="51"/>
+    <w:lsdException w:name="Grid Table 7 Colorful Accent 1" w:uiPriority="52"/>
+    <w:lsdException w:name="Grid Table 1 Light Accent 2" w:uiPriority="46"/>
+    <w:lsdException w:name="Grid Table 2 Accent 2" w:uiPriority="47"/>
+    <w:lsdException w:name="Grid Table 3 Accent 2" w:uiPriority="48"/>
+    <w:lsdException w:name="Grid Table 4 Accent 2" w:uiPriority="49"/>
+    <w:lsdException w:name="Grid Table 5 Dark Accent 2" w:uiPriority="50"/>
+    <w:lsdException w:name="Grid Table 6 Colorful Accent 2" w:uiPriority="51"/>
+    <w:lsdException w:name="Grid Table 7 Colorful Accent 2" w:uiPriority="52"/>
+    <w:lsdException w:name="Grid Table 1 Light Accent 3" w:uiPriority="46"/>
+    <w:lsdException w:name="Grid Table 2 Accent 3" w:uiPriority="47"/>
+    <w:lsdException w:name="Grid Table 3 Accent 3" w:uiPriority="48"/>
+    <w:lsdException w:name="Grid Table 4 Accent 3" w:uiPriority="49"/>
+    <w:lsdException w:name="Grid Table 5 Dark Accent 3" w:uiPriority="50"/>
+    <w:lsdException w:name="Grid Table 6 Colorful Accent 3" w:uiPriority="51"/>
+    <w:lsdException w:name="Grid Table 7 Colorful Accent 3" w:uiPriority="52"/>
+    <w:lsdException w:name="Grid Table 1 Light Accent 4" w:uiPriority="46"/>
+    <w:lsdException w:name="Grid Table 2 Accent 4" w:uiPriority="47"/>
+    <w:lsdException w:name="Grid Table 3 Accent 4" w:uiPriority="48"/>
+    <w:lsdException w:name="Grid Table 4 Accent 4" w:uiPriority="49"/>
+    <w:lsdException w:name="Grid Table 5 Dark Accent 4" w:uiPriority="50"/>
+    <w:lsdException w:name="Grid Table 6 Colorful Accent 4" w:uiPriority="51"/>
+    <w:lsdException w:name="Grid Table 7 Colorful Accent 4" w:uiPriority="52"/>
+    <w:lsdException w:name="Grid Table 1 Light Accent 5" w:uiPriority="46"/>
+    <w:lsdException w:name="Grid Table 2 Accent 5" w:uiPriority="47"/>
+    <w:lsdException w:name="Grid Table 3 Accent 5" w:uiPriority="48"/>
+    <w:lsdException w:name="Grid Table 4 Accent 5" w:uiPriority="49"/>
+    <w:lsdException w:name="Grid Table 5 Dark Accent 5" w:uiPriority="50"/>
+    <w:lsdException w:name="Grid Table 6 Colorful Accent 5" w:uiPriority="51"/>
+    <w:lsdException w:name="Grid Table 7 Colorful Accent 5" w:uiPriority="52"/>
+    <w:lsdException w:name="Grid Table 1 Light Accent 6" w:uiPriority="46"/>
+    <w:lsdException w:name="Grid Table 2 Accent 6" w:uiPriority="47"/>
+    <w:lsdException w:name="Grid Table 3 Accent 6" w:uiPriority="48"/>
+    <w:lsdException w:name="Grid Table 4 Accent 6" w:uiPriority="49"/>
+    <w:lsdException w:name="Grid Table 5 Dark Accent 6" w:uiPriority="50"/>
+    <w:lsdException w:name="Grid Table 6 Colorful Accent 6" w:uiPriority="51"/>
+    <w:lsdException w:name="Grid Table 7 Colorful Accent 6" w:uiPriority="52"/>
+    <w:lsdException w:name="List Table 1 Light" w:uiPriority="46"/>
+    <w:lsdException w:name="List Table 2" w:uiPriority="47"/>
+    <w:lsdException w:name="List Table 3" w:uiPriority="48"/>
+    <w:lsdException w:name="List Table 4" w:uiPriority="49"/>
+    <w:lsdException w:name="List Table 5 Dark" w:uiPriority="50"/>
+    <w:lsdException w:name="List Table 6 Colorful" w:uiPriority="51"/>
+    <w:lsdException w:name="List Table 7 Colorful" w:uiPriority="52"/>
+    <w:lsdException w:name="List Table 1 Light Accent 1" w:uiPriority="46"/>
+    <w:lsdException w:name="List Table 2 Accent 1" w:uiPriority="47"/>
+    <w:lsdException w:name="List Table 3 Accent 1" w:uiPriority="48"/>
+    <w:lsdException w:name="List Table 4 Accent 1" w:uiPriority="49"/>
+    <w:lsdException w:name="List Table 5 Dark Accent 1" w:uiPriority="50"/>
+    <w:lsdException w:name="List Table 6 Colorful Accent 1" w:uiPriority="51"/>
+    <w:lsdException w:name="List Table 7 Colorful Accent 1" w:uiPriority="52"/>
+    <w:lsdException w:name="List Table 1 Light Accent 2" w:uiPriority="46"/>
+    <w:lsdException w:name="List Table 2 Accent 2" w:uiPriority="47"/>
+    <w:lsdException w:name="List Table 3 Accent 2" w:uiPriority="48"/>
+    <w:lsdException w:name="List Table 4 Accent 2" w:uiPriority="49"/>
+    <w:lsdException w:name="List Table 5 Dark Accent 2" w:uiPriority="50"/>
+    <w:lsdException w:name="List Table 6 Colorful Accent 2" w:uiPriority="51"/>
+    <w:lsdException w:name="List Table 7 Colorful Accent 2" w:uiPriority="52"/>
+    <w:lsdException w:name="List Table 1 Light Accent 3" w:uiPriority="46"/>
+    <w:lsdException w:name="List Table 2 Accent 3" w:uiPriority="47"/>
+    <w:lsdException w:name="List Table 3 Accent 3" w:uiPriority="48"/>
+    <w:lsdException w:name="List Table 4 Accent 3" w:uiPriority="49"/>
+    <w:lsdException w:name="List Table 5 Dark Accent 3" w:uiPriority="50"/>
+    <w:lsdException w:name="List Table 6 Colorful Accent 3" w:uiPriority="51"/>
+    <w:lsdException w:name="List Table 7 Colorful Accent 3" w:uiPriority="52"/>
+    <w:lsdException w:name="List Table 1 Light Accent 4" w:uiPriority="46"/>
+    <w:lsdException w:name="List Table 2 Accent 4" w:uiPriority="47"/>
+    <w:lsdException w:name="List Table 3 Accent 4" w:uiPriority="48"/>
+    <w:lsdException w:name="List Table 4 Accent 4" w:uiPriority="49"/>
+    <w:lsdException w:name="List Table 5 Dark Accent 4" w:uiPriority="50"/>
+    <w:lsdException w:name="List Table 6 Colorful Accent 4" w:uiPriority="51"/>
+    <w:lsdException w:name="List Table 7 Colorful Accent 4" w:uiPriority="52"/>
+    <w:lsdException w:name="List Table 1 Light Accent 5" w:uiPriority="46"/>
+    <w:lsdException w:name="List Table 2 Accent 5" w:uiPriority="47"/>
+    <w:lsdException w:name="List Table 3 Accent 5" w:uiPriority="48"/>
+    <w:lsdException w:name="List Table 4 Accent 5" w:uiPriority="49"/>
+    <w:lsdException w:name="List Table 5 Dark Accent 5" w:uiPriority="50"/>
+    <w:lsdException w:name="List Table 6 Colorful Accent 5" w:uiPriority="51"/>
+    <w:lsdException w:name="List Table 7 Colorful Accent 5" w:uiPriority="52"/>
+    <w:lsdException w:name="List Table 1 Light Accent 6" w:uiPriority="46"/>
+    <w:lsdException w:name="List Table 2 Accent 6" w:uiPriority="47"/>
+    <w:lsdException w:name="List Table 3 Accent 6" w:uiPriority="48"/>
+    <w:lsdException w:name="List Table 4 Accent 6" w:uiPriority="49"/>
+    <w:lsdException w:name="List Table 5 Dark Accent 6" w:uiPriority="50"/>
+    <w:lsdException w:name="List Table 6 Colorful Accent 6" w:uiPriority="51"/>
+    <w:lsdException w:name="List Table 7 Colorful Accent 6" w:uiPriority="52"/>
+    <w:lsdException w:name="Mention" w:semiHidden="1" w:unhideWhenUsed="1"/>
+    <w:lsdException w:name="Smart Hyperlink" w:semiHidden="1" w:unhideWhenUsed="1"/>
+    <w:lsdException w:name="Hashtag" w:semiHidden="1" w:unhideWhenUsed="1"/>
+    <w:lsdException w:name="Unresolved Mention" w:semiHidden="1" w:unhideWhenUsed="1"/>
   </w:latentStyles>
   <w:style w:type="paragraph" w:default="1" w:styleId="Normal">
     <w:name w:val="Normal"/>
@@ -1216,7 +1427,6 @@
     <w:uiPriority w:val="99"/>
     <w:semiHidden/>
     <w:unhideWhenUsed/>
-    <w:qFormat/>
     <w:tblPr>
       <w:tblInd w:w="0" w:type="dxa"/>
       <w:tblCellMar>
@@ -1332,9 +1542,18 @@
 </file>
 
 <file path=word/charts/chart1.xml><?xml version="1.0" encoding="utf-8"?>
-<c:chartSpace xmlns:c="http://schemas.openxmlformats.org/drawingml/2006/chart" xmlns:a="http://schemas.openxmlformats.org/drawingml/2006/main" xmlns:r="http://schemas.openxmlformats.org/officeDocument/2006/relationships">
-  <c:date1904 val="1"/>
+<c:chartSpace xmlns:c="http://schemas.openxmlformats.org/drawingml/2006/chart" xmlns:a="http://schemas.openxmlformats.org/drawingml/2006/main" xmlns:r="http://schemas.openxmlformats.org/officeDocument/2006/relationships" xmlns:c16r2="http://schemas.microsoft.com/office/drawing/2015/06/chart">
+  <c:date1904 val="0"/>
   <c:lang val="en-US"/>
+  <c:roundedCorners val="0"/>
+  <mc:AlternateContent xmlns:mc="http://schemas.openxmlformats.org/markup-compatibility/2006">
+    <mc:Choice xmlns:c14="http://schemas.microsoft.com/office/drawing/2007/8/2/chart" Requires="c14">
+      <c14:style val="102"/>
+    </mc:Choice>
+    <mc:Fallback>
+      <c:style val="2"/>
+    </mc:Fallback>
+  </mc:AlternateContent>
   <c:chart>
     <c:title>
       <c:tx>
@@ -1357,7 +1576,9 @@
           </a:p>
         </c:rich>
       </c:tx>
+      <c:overlay val="0"/>
     </c:title>
+    <c:autoTitleDeleted val="0"/>
     <c:plotArea>
       <c:layout/>
       <c:pieChart>
@@ -1417,16 +1638,35 @@
               </c:numCache>
             </c:numRef>
           </c:val>
+          <c:extLst>
+            <c:ext xmlns:c16="http://schemas.microsoft.com/office/drawing/2014/chart" uri="{C3380CC4-5D6E-409C-BE32-E72D297353CC}">
+              <c16:uniqueId val="{00000000-4D72-4FCA-8D66-00696324FEB7}"/>
+            </c:ext>
+          </c:extLst>
         </c:ser>
+        <c:dLbls>
+          <c:showLegendKey val="0"/>
+          <c:showVal val="0"/>
+          <c:showCatName val="0"/>
+          <c:showSerName val="0"/>
+          <c:showPercent val="0"/>
+          <c:showBubbleSize val="0"/>
+          <c:showLeaderLines val="1"/>
+        </c:dLbls>
         <c:firstSliceAng val="0"/>
       </c:pieChart>
     </c:plotArea>
     <c:legend>
       <c:legendPos val="r"/>
+      <c:overlay val="0"/>
     </c:legend>
     <c:plotVisOnly val="1"/>
+    <c:dispBlanksAs val="gap"/>
+    <c:showDLblsOverMax val="0"/>
   </c:chart>
-  <c:externalData r:id="rId1"/>
+  <c:externalData r:id="rId1">
+    <c:autoUpdate val="0"/>
+  </c:externalData>
 </c:chartSpace>
 </file>
 

</xml_diff>